<commit_message>
Update DS Smith Kielce oferta system pneumatycznego odbioru ścinki.docx
</commit_message>
<xml_diff>
--- a/oferty/DSSmith_Kielce_Angebot_Umbau_VKQ-100458-1/DS Smith Kielce oferta system pneumatycznego odbioru ścinki.docx
+++ b/oferty/DSSmith_Kielce_Angebot_Umbau_VKQ-100458-1/DS Smith Kielce oferta system pneumatycznego odbioru ścinki.docx
@@ -195,8 +195,8 @@
         <w:gridCol w:w="3542"/>
         <w:gridCol w:w="852"/>
         <w:gridCol w:w="1261"/>
-        <w:gridCol w:w="1136"/>
-        <w:gridCol w:w="706"/>
+        <w:gridCol w:w="1137"/>
+        <w:gridCol w:w="705"/>
         <w:gridCol w:w="1148"/>
       </w:tblGrid>
       <w:tr>
@@ -287,7 +287,7 @@
         </w:tc>
         <w:tc>
           <w:tcPr>
-            <w:tcW w:w="1136" w:type="dxa"/>
+            <w:tcW w:w="1137" w:type="dxa"/>
             <w:tcBorders/>
           </w:tcPr>
           <w:p>
@@ -305,7 +305,7 @@
         </w:tc>
         <w:tc>
           <w:tcPr>
-            <w:tcW w:w="706" w:type="dxa"/>
+            <w:tcW w:w="705" w:type="dxa"/>
             <w:tcBorders/>
           </w:tcPr>
           <w:p>
@@ -512,8 +512,8 @@
         <w:gridCol w:w="3542"/>
         <w:gridCol w:w="852"/>
         <w:gridCol w:w="1261"/>
-        <w:gridCol w:w="1136"/>
-        <w:gridCol w:w="706"/>
+        <w:gridCol w:w="1137"/>
+        <w:gridCol w:w="705"/>
         <w:gridCol w:w="1148"/>
       </w:tblGrid>
       <w:tr>
@@ -629,7 +629,7 @@
         </w:tc>
         <w:tc>
           <w:tcPr>
-            <w:tcW w:w="1136" w:type="dxa"/>
+            <w:tcW w:w="1137" w:type="dxa"/>
             <w:tcBorders/>
           </w:tcPr>
           <w:p>
@@ -652,7 +652,7 @@
         </w:tc>
         <w:tc>
           <w:tcPr>
-            <w:tcW w:w="706" w:type="dxa"/>
+            <w:tcW w:w="705" w:type="dxa"/>
             <w:tcBorders/>
           </w:tcPr>
           <w:p>
@@ -743,8 +743,8 @@
         <w:gridCol w:w="3542"/>
         <w:gridCol w:w="852"/>
         <w:gridCol w:w="1261"/>
-        <w:gridCol w:w="1136"/>
-        <w:gridCol w:w="706"/>
+        <w:gridCol w:w="1137"/>
+        <w:gridCol w:w="705"/>
         <w:gridCol w:w="1148"/>
       </w:tblGrid>
       <w:tr>
@@ -834,7 +834,7 @@
         </w:tc>
         <w:tc>
           <w:tcPr>
-            <w:tcW w:w="1136" w:type="dxa"/>
+            <w:tcW w:w="1137" w:type="dxa"/>
             <w:tcBorders/>
           </w:tcPr>
           <w:p>
@@ -852,7 +852,7 @@
         </w:tc>
         <w:tc>
           <w:tcPr>
-            <w:tcW w:w="706" w:type="dxa"/>
+            <w:tcW w:w="705" w:type="dxa"/>
             <w:tcBorders/>
           </w:tcPr>
           <w:p>
@@ -916,8 +916,8 @@
         <w:gridCol w:w="3542"/>
         <w:gridCol w:w="852"/>
         <w:gridCol w:w="1261"/>
-        <w:gridCol w:w="1136"/>
-        <w:gridCol w:w="706"/>
+        <w:gridCol w:w="1137"/>
+        <w:gridCol w:w="705"/>
         <w:gridCol w:w="1148"/>
       </w:tblGrid>
       <w:tr>
@@ -1008,7 +1008,7 @@
         </w:tc>
         <w:tc>
           <w:tcPr>
-            <w:tcW w:w="1136" w:type="dxa"/>
+            <w:tcW w:w="1137" w:type="dxa"/>
             <w:tcBorders/>
           </w:tcPr>
           <w:p>
@@ -1026,7 +1026,7 @@
         </w:tc>
         <w:tc>
           <w:tcPr>
-            <w:tcW w:w="706" w:type="dxa"/>
+            <w:tcW w:w="705" w:type="dxa"/>
             <w:tcBorders/>
           </w:tcPr>
           <w:p>
@@ -1090,8 +1090,8 @@
         <w:gridCol w:w="3542"/>
         <w:gridCol w:w="852"/>
         <w:gridCol w:w="1261"/>
-        <w:gridCol w:w="1136"/>
-        <w:gridCol w:w="706"/>
+        <w:gridCol w:w="1137"/>
+        <w:gridCol w:w="705"/>
         <w:gridCol w:w="1148"/>
       </w:tblGrid>
       <w:tr>
@@ -1193,7 +1193,7 @@
         </w:tc>
         <w:tc>
           <w:tcPr>
-            <w:tcW w:w="1136" w:type="dxa"/>
+            <w:tcW w:w="1137" w:type="dxa"/>
             <w:tcBorders/>
           </w:tcPr>
           <w:p>
@@ -1215,7 +1215,7 @@
         </w:tc>
         <w:tc>
           <w:tcPr>
-            <w:tcW w:w="706" w:type="dxa"/>
+            <w:tcW w:w="705" w:type="dxa"/>
             <w:tcBorders/>
           </w:tcPr>
           <w:p>
@@ -1287,8 +1287,8 @@
         <w:gridCol w:w="3542"/>
         <w:gridCol w:w="852"/>
         <w:gridCol w:w="1261"/>
-        <w:gridCol w:w="1136"/>
-        <w:gridCol w:w="706"/>
+        <w:gridCol w:w="1137"/>
+        <w:gridCol w:w="705"/>
         <w:gridCol w:w="1148"/>
       </w:tblGrid>
       <w:tr>
@@ -1379,7 +1379,7 @@
         </w:tc>
         <w:tc>
           <w:tcPr>
-            <w:tcW w:w="1136" w:type="dxa"/>
+            <w:tcW w:w="1137" w:type="dxa"/>
             <w:tcBorders/>
           </w:tcPr>
           <w:p>
@@ -1397,7 +1397,7 @@
         </w:tc>
         <w:tc>
           <w:tcPr>
-            <w:tcW w:w="706" w:type="dxa"/>
+            <w:tcW w:w="705" w:type="dxa"/>
             <w:tcBorders/>
           </w:tcPr>
           <w:p>
@@ -1461,8 +1461,8 @@
         <w:gridCol w:w="3542"/>
         <w:gridCol w:w="852"/>
         <w:gridCol w:w="1261"/>
-        <w:gridCol w:w="1136"/>
-        <w:gridCol w:w="706"/>
+        <w:gridCol w:w="1137"/>
+        <w:gridCol w:w="705"/>
         <w:gridCol w:w="1148"/>
       </w:tblGrid>
       <w:tr>
@@ -1561,7 +1561,7 @@
         </w:tc>
         <w:tc>
           <w:tcPr>
-            <w:tcW w:w="1136" w:type="dxa"/>
+            <w:tcW w:w="1137" w:type="dxa"/>
             <w:tcBorders/>
           </w:tcPr>
           <w:p>
@@ -1583,7 +1583,7 @@
         </w:tc>
         <w:tc>
           <w:tcPr>
-            <w:tcW w:w="706" w:type="dxa"/>
+            <w:tcW w:w="705" w:type="dxa"/>
             <w:tcBorders/>
           </w:tcPr>
           <w:p>
@@ -1655,8 +1655,8 @@
         <w:gridCol w:w="3542"/>
         <w:gridCol w:w="852"/>
         <w:gridCol w:w="1261"/>
-        <w:gridCol w:w="1136"/>
-        <w:gridCol w:w="706"/>
+        <w:gridCol w:w="1137"/>
+        <w:gridCol w:w="705"/>
         <w:gridCol w:w="1148"/>
       </w:tblGrid>
       <w:tr>
@@ -1757,7 +1757,7 @@
         </w:tc>
         <w:tc>
           <w:tcPr>
-            <w:tcW w:w="1136" w:type="dxa"/>
+            <w:tcW w:w="1137" w:type="dxa"/>
             <w:tcBorders/>
           </w:tcPr>
           <w:p>
@@ -1775,7 +1775,7 @@
         </w:tc>
         <w:tc>
           <w:tcPr>
-            <w:tcW w:w="706" w:type="dxa"/>
+            <w:tcW w:w="705" w:type="dxa"/>
             <w:tcBorders/>
           </w:tcPr>
           <w:p>
@@ -1848,8 +1848,8 @@
         <w:gridCol w:w="3542"/>
         <w:gridCol w:w="852"/>
         <w:gridCol w:w="1261"/>
-        <w:gridCol w:w="1136"/>
-        <w:gridCol w:w="706"/>
+        <w:gridCol w:w="1137"/>
+        <w:gridCol w:w="705"/>
         <w:gridCol w:w="1148"/>
       </w:tblGrid>
       <w:tr>
@@ -1940,7 +1940,7 @@
         </w:tc>
         <w:tc>
           <w:tcPr>
-            <w:tcW w:w="1136" w:type="dxa"/>
+            <w:tcW w:w="1137" w:type="dxa"/>
             <w:tcBorders/>
           </w:tcPr>
           <w:p>
@@ -1958,7 +1958,7 @@
         </w:tc>
         <w:tc>
           <w:tcPr>
-            <w:tcW w:w="706" w:type="dxa"/>
+            <w:tcW w:w="705" w:type="dxa"/>
             <w:tcBorders/>
           </w:tcPr>
           <w:p>
@@ -2022,8 +2022,8 @@
         <w:gridCol w:w="3542"/>
         <w:gridCol w:w="852"/>
         <w:gridCol w:w="1261"/>
-        <w:gridCol w:w="1136"/>
-        <w:gridCol w:w="706"/>
+        <w:gridCol w:w="1137"/>
+        <w:gridCol w:w="705"/>
         <w:gridCol w:w="1148"/>
       </w:tblGrid>
       <w:tr>
@@ -2113,7 +2113,7 @@
         </w:tc>
         <w:tc>
           <w:tcPr>
-            <w:tcW w:w="1136" w:type="dxa"/>
+            <w:tcW w:w="1137" w:type="dxa"/>
             <w:tcBorders/>
           </w:tcPr>
           <w:p>
@@ -2131,7 +2131,7 @@
         </w:tc>
         <w:tc>
           <w:tcPr>
-            <w:tcW w:w="706" w:type="dxa"/>
+            <w:tcW w:w="705" w:type="dxa"/>
             <w:tcBorders/>
           </w:tcPr>
           <w:p>
@@ -2195,8 +2195,8 @@
         <w:gridCol w:w="3542"/>
         <w:gridCol w:w="852"/>
         <w:gridCol w:w="1261"/>
-        <w:gridCol w:w="1136"/>
-        <w:gridCol w:w="706"/>
+        <w:gridCol w:w="1137"/>
+        <w:gridCol w:w="705"/>
         <w:gridCol w:w="1148"/>
       </w:tblGrid>
       <w:tr>
@@ -2286,7 +2286,7 @@
         </w:tc>
         <w:tc>
           <w:tcPr>
-            <w:tcW w:w="1136" w:type="dxa"/>
+            <w:tcW w:w="1137" w:type="dxa"/>
             <w:tcBorders/>
           </w:tcPr>
           <w:p>
@@ -2304,7 +2304,7 @@
         </w:tc>
         <w:tc>
           <w:tcPr>
-            <w:tcW w:w="706" w:type="dxa"/>
+            <w:tcW w:w="705" w:type="dxa"/>
             <w:tcBorders/>
           </w:tcPr>
           <w:p>
@@ -2368,8 +2368,8 @@
         <w:gridCol w:w="3542"/>
         <w:gridCol w:w="852"/>
         <w:gridCol w:w="1261"/>
-        <w:gridCol w:w="1136"/>
-        <w:gridCol w:w="706"/>
+        <w:gridCol w:w="1137"/>
+        <w:gridCol w:w="705"/>
         <w:gridCol w:w="1148"/>
       </w:tblGrid>
       <w:tr>
@@ -2459,7 +2459,7 @@
         </w:tc>
         <w:tc>
           <w:tcPr>
-            <w:tcW w:w="1136" w:type="dxa"/>
+            <w:tcW w:w="1137" w:type="dxa"/>
             <w:tcBorders/>
           </w:tcPr>
           <w:p>
@@ -2477,7 +2477,7 @@
         </w:tc>
         <w:tc>
           <w:tcPr>
-            <w:tcW w:w="706" w:type="dxa"/>
+            <w:tcW w:w="705" w:type="dxa"/>
             <w:tcBorders/>
           </w:tcPr>
           <w:p>
@@ -2541,8 +2541,8 @@
         <w:gridCol w:w="3542"/>
         <w:gridCol w:w="852"/>
         <w:gridCol w:w="1261"/>
-        <w:gridCol w:w="1136"/>
-        <w:gridCol w:w="706"/>
+        <w:gridCol w:w="1137"/>
+        <w:gridCol w:w="705"/>
         <w:gridCol w:w="1148"/>
       </w:tblGrid>
       <w:tr>
@@ -2632,7 +2632,7 @@
         </w:tc>
         <w:tc>
           <w:tcPr>
-            <w:tcW w:w="1136" w:type="dxa"/>
+            <w:tcW w:w="1137" w:type="dxa"/>
             <w:tcBorders/>
           </w:tcPr>
           <w:p>
@@ -2650,7 +2650,7 @@
         </w:tc>
         <w:tc>
           <w:tcPr>
-            <w:tcW w:w="706" w:type="dxa"/>
+            <w:tcW w:w="705" w:type="dxa"/>
             <w:tcBorders/>
           </w:tcPr>
           <w:p>
@@ -2714,8 +2714,8 @@
         <w:gridCol w:w="3542"/>
         <w:gridCol w:w="852"/>
         <w:gridCol w:w="1261"/>
-        <w:gridCol w:w="1136"/>
-        <w:gridCol w:w="706"/>
+        <w:gridCol w:w="1137"/>
+        <w:gridCol w:w="705"/>
         <w:gridCol w:w="1148"/>
       </w:tblGrid>
       <w:tr>
@@ -2805,7 +2805,7 @@
         </w:tc>
         <w:tc>
           <w:tcPr>
-            <w:tcW w:w="1136" w:type="dxa"/>
+            <w:tcW w:w="1137" w:type="dxa"/>
             <w:tcBorders/>
           </w:tcPr>
           <w:p>
@@ -2823,7 +2823,7 @@
         </w:tc>
         <w:tc>
           <w:tcPr>
-            <w:tcW w:w="706" w:type="dxa"/>
+            <w:tcW w:w="705" w:type="dxa"/>
             <w:tcBorders/>
           </w:tcPr>
           <w:p>
@@ -2887,8 +2887,8 @@
         <w:gridCol w:w="3542"/>
         <w:gridCol w:w="852"/>
         <w:gridCol w:w="1261"/>
-        <w:gridCol w:w="1136"/>
-        <w:gridCol w:w="706"/>
+        <w:gridCol w:w="1137"/>
+        <w:gridCol w:w="705"/>
         <w:gridCol w:w="1148"/>
       </w:tblGrid>
       <w:tr>
@@ -2986,7 +2986,7 @@
         </w:tc>
         <w:tc>
           <w:tcPr>
-            <w:tcW w:w="1136" w:type="dxa"/>
+            <w:tcW w:w="1137" w:type="dxa"/>
             <w:tcBorders/>
           </w:tcPr>
           <w:p>
@@ -3008,7 +3008,7 @@
         </w:tc>
         <w:tc>
           <w:tcPr>
-            <w:tcW w:w="706" w:type="dxa"/>
+            <w:tcW w:w="705" w:type="dxa"/>
             <w:tcBorders/>
           </w:tcPr>
           <w:p>
@@ -3084,8 +3084,8 @@
         <w:gridCol w:w="3542"/>
         <w:gridCol w:w="852"/>
         <w:gridCol w:w="1261"/>
-        <w:gridCol w:w="1136"/>
-        <w:gridCol w:w="706"/>
+        <w:gridCol w:w="1137"/>
+        <w:gridCol w:w="705"/>
         <w:gridCol w:w="1148"/>
       </w:tblGrid>
       <w:tr>
@@ -3175,7 +3175,7 @@
         </w:tc>
         <w:tc>
           <w:tcPr>
-            <w:tcW w:w="1136" w:type="dxa"/>
+            <w:tcW w:w="1137" w:type="dxa"/>
             <w:tcBorders/>
           </w:tcPr>
           <w:p>
@@ -3193,7 +3193,7 @@
         </w:tc>
         <w:tc>
           <w:tcPr>
-            <w:tcW w:w="706" w:type="dxa"/>
+            <w:tcW w:w="705" w:type="dxa"/>
             <w:tcBorders/>
           </w:tcPr>
           <w:p>
@@ -3261,8 +3261,8 @@
         <w:gridCol w:w="3542"/>
         <w:gridCol w:w="852"/>
         <w:gridCol w:w="1261"/>
-        <w:gridCol w:w="1136"/>
-        <w:gridCol w:w="706"/>
+        <w:gridCol w:w="1137"/>
+        <w:gridCol w:w="705"/>
         <w:gridCol w:w="1148"/>
       </w:tblGrid>
       <w:tr>
@@ -3360,7 +3360,7 @@
         </w:tc>
         <w:tc>
           <w:tcPr>
-            <w:tcW w:w="1136" w:type="dxa"/>
+            <w:tcW w:w="1137" w:type="dxa"/>
             <w:tcBorders/>
           </w:tcPr>
           <w:p>
@@ -3382,7 +3382,7 @@
         </w:tc>
         <w:tc>
           <w:tcPr>
-            <w:tcW w:w="706" w:type="dxa"/>
+            <w:tcW w:w="705" w:type="dxa"/>
             <w:tcBorders/>
           </w:tcPr>
           <w:p>
@@ -3458,8 +3458,8 @@
         <w:gridCol w:w="3542"/>
         <w:gridCol w:w="852"/>
         <w:gridCol w:w="1261"/>
-        <w:gridCol w:w="1136"/>
-        <w:gridCol w:w="706"/>
+        <w:gridCol w:w="1137"/>
+        <w:gridCol w:w="705"/>
         <w:gridCol w:w="1148"/>
       </w:tblGrid>
       <w:tr>
@@ -3568,7 +3568,7 @@
         </w:tc>
         <w:tc>
           <w:tcPr>
-            <w:tcW w:w="1136" w:type="dxa"/>
+            <w:tcW w:w="1137" w:type="dxa"/>
             <w:tcBorders/>
           </w:tcPr>
           <w:p>
@@ -3590,7 +3590,7 @@
         </w:tc>
         <w:tc>
           <w:tcPr>
-            <w:tcW w:w="706" w:type="dxa"/>
+            <w:tcW w:w="705" w:type="dxa"/>
             <w:tcBorders/>
           </w:tcPr>
           <w:p>
@@ -3666,8 +3666,8 @@
         <w:gridCol w:w="3542"/>
         <w:gridCol w:w="852"/>
         <w:gridCol w:w="1261"/>
-        <w:gridCol w:w="1136"/>
-        <w:gridCol w:w="706"/>
+        <w:gridCol w:w="1137"/>
+        <w:gridCol w:w="705"/>
         <w:gridCol w:w="1148"/>
       </w:tblGrid>
       <w:tr>
@@ -3773,7 +3773,7 @@
         </w:tc>
         <w:tc>
           <w:tcPr>
-            <w:tcW w:w="1136" w:type="dxa"/>
+            <w:tcW w:w="1137" w:type="dxa"/>
             <w:tcBorders/>
           </w:tcPr>
           <w:p>
@@ -3795,7 +3795,7 @@
         </w:tc>
         <w:tc>
           <w:tcPr>
-            <w:tcW w:w="706" w:type="dxa"/>
+            <w:tcW w:w="705" w:type="dxa"/>
             <w:tcBorders/>
           </w:tcPr>
           <w:p>
@@ -3867,8 +3867,8 @@
         <w:gridCol w:w="3542"/>
         <w:gridCol w:w="852"/>
         <w:gridCol w:w="1261"/>
-        <w:gridCol w:w="1136"/>
-        <w:gridCol w:w="706"/>
+        <w:gridCol w:w="1137"/>
+        <w:gridCol w:w="705"/>
         <w:gridCol w:w="1148"/>
       </w:tblGrid>
       <w:tr>
@@ -3958,7 +3958,7 @@
         </w:tc>
         <w:tc>
           <w:tcPr>
-            <w:tcW w:w="1136" w:type="dxa"/>
+            <w:tcW w:w="1137" w:type="dxa"/>
             <w:tcBorders/>
           </w:tcPr>
           <w:p>
@@ -3976,7 +3976,7 @@
         </w:tc>
         <w:tc>
           <w:tcPr>
-            <w:tcW w:w="706" w:type="dxa"/>
+            <w:tcW w:w="705" w:type="dxa"/>
             <w:tcBorders/>
           </w:tcPr>
           <w:p>
@@ -4040,8 +4040,8 @@
         <w:gridCol w:w="3542"/>
         <w:gridCol w:w="852"/>
         <w:gridCol w:w="1261"/>
-        <w:gridCol w:w="1136"/>
-        <w:gridCol w:w="706"/>
+        <w:gridCol w:w="1137"/>
+        <w:gridCol w:w="705"/>
         <w:gridCol w:w="1148"/>
       </w:tblGrid>
       <w:tr>
@@ -4153,7 +4153,7 @@
         </w:tc>
         <w:tc>
           <w:tcPr>
-            <w:tcW w:w="1136" w:type="dxa"/>
+            <w:tcW w:w="1137" w:type="dxa"/>
             <w:tcBorders/>
           </w:tcPr>
           <w:p>
@@ -4171,7 +4171,7 @@
         </w:tc>
         <w:tc>
           <w:tcPr>
-            <w:tcW w:w="706" w:type="dxa"/>
+            <w:tcW w:w="705" w:type="dxa"/>
             <w:tcBorders/>
           </w:tcPr>
           <w:p>
@@ -4263,8 +4263,8 @@
         <w:gridCol w:w="3542"/>
         <w:gridCol w:w="852"/>
         <w:gridCol w:w="1261"/>
-        <w:gridCol w:w="1136"/>
-        <w:gridCol w:w="706"/>
+        <w:gridCol w:w="1137"/>
+        <w:gridCol w:w="705"/>
         <w:gridCol w:w="1148"/>
       </w:tblGrid>
       <w:tr>
@@ -4354,7 +4354,7 @@
         </w:tc>
         <w:tc>
           <w:tcPr>
-            <w:tcW w:w="1136" w:type="dxa"/>
+            <w:tcW w:w="1137" w:type="dxa"/>
             <w:tcBorders/>
           </w:tcPr>
           <w:p>
@@ -4372,7 +4372,7 @@
         </w:tc>
         <w:tc>
           <w:tcPr>
-            <w:tcW w:w="706" w:type="dxa"/>
+            <w:tcW w:w="705" w:type="dxa"/>
             <w:tcBorders/>
           </w:tcPr>
           <w:p>
@@ -4436,8 +4436,8 @@
         <w:gridCol w:w="3542"/>
         <w:gridCol w:w="852"/>
         <w:gridCol w:w="1261"/>
-        <w:gridCol w:w="1136"/>
-        <w:gridCol w:w="706"/>
+        <w:gridCol w:w="1137"/>
+        <w:gridCol w:w="705"/>
         <w:gridCol w:w="1148"/>
       </w:tblGrid>
       <w:tr>
@@ -4527,7 +4527,7 @@
         </w:tc>
         <w:tc>
           <w:tcPr>
-            <w:tcW w:w="1136" w:type="dxa"/>
+            <w:tcW w:w="1137" w:type="dxa"/>
             <w:tcBorders/>
           </w:tcPr>
           <w:p>
@@ -4545,7 +4545,7 @@
         </w:tc>
         <w:tc>
           <w:tcPr>
-            <w:tcW w:w="706" w:type="dxa"/>
+            <w:tcW w:w="705" w:type="dxa"/>
             <w:tcBorders/>
           </w:tcPr>
           <w:p>
@@ -4609,8 +4609,8 @@
         <w:gridCol w:w="3542"/>
         <w:gridCol w:w="852"/>
         <w:gridCol w:w="1261"/>
-        <w:gridCol w:w="1136"/>
-        <w:gridCol w:w="706"/>
+        <w:gridCol w:w="1137"/>
+        <w:gridCol w:w="705"/>
         <w:gridCol w:w="1148"/>
       </w:tblGrid>
       <w:tr>
@@ -4700,7 +4700,7 @@
         </w:tc>
         <w:tc>
           <w:tcPr>
-            <w:tcW w:w="1136" w:type="dxa"/>
+            <w:tcW w:w="1137" w:type="dxa"/>
             <w:tcBorders/>
           </w:tcPr>
           <w:p>
@@ -4718,7 +4718,7 @@
         </w:tc>
         <w:tc>
           <w:tcPr>
-            <w:tcW w:w="706" w:type="dxa"/>
+            <w:tcW w:w="705" w:type="dxa"/>
             <w:tcBorders/>
           </w:tcPr>
           <w:p>
@@ -4791,8 +4791,8 @@
         <w:gridCol w:w="3542"/>
         <w:gridCol w:w="852"/>
         <w:gridCol w:w="1261"/>
-        <w:gridCol w:w="1136"/>
-        <w:gridCol w:w="706"/>
+        <w:gridCol w:w="1137"/>
+        <w:gridCol w:w="705"/>
         <w:gridCol w:w="1148"/>
       </w:tblGrid>
       <w:tr>
@@ -4882,7 +4882,7 @@
         </w:tc>
         <w:tc>
           <w:tcPr>
-            <w:tcW w:w="1136" w:type="dxa"/>
+            <w:tcW w:w="1137" w:type="dxa"/>
             <w:tcBorders/>
           </w:tcPr>
           <w:p>
@@ -4900,7 +4900,7 @@
         </w:tc>
         <w:tc>
           <w:tcPr>
-            <w:tcW w:w="706" w:type="dxa"/>
+            <w:tcW w:w="705" w:type="dxa"/>
             <w:tcBorders/>
           </w:tcPr>
           <w:p>
@@ -4964,8 +4964,8 @@
         <w:gridCol w:w="3542"/>
         <w:gridCol w:w="852"/>
         <w:gridCol w:w="1261"/>
-        <w:gridCol w:w="1136"/>
-        <w:gridCol w:w="706"/>
+        <w:gridCol w:w="1137"/>
+        <w:gridCol w:w="705"/>
         <w:gridCol w:w="1148"/>
       </w:tblGrid>
       <w:tr>
@@ -5055,7 +5055,7 @@
         </w:tc>
         <w:tc>
           <w:tcPr>
-            <w:tcW w:w="1136" w:type="dxa"/>
+            <w:tcW w:w="1137" w:type="dxa"/>
             <w:tcBorders/>
           </w:tcPr>
           <w:p>
@@ -5073,7 +5073,7 @@
         </w:tc>
         <w:tc>
           <w:tcPr>
-            <w:tcW w:w="706" w:type="dxa"/>
+            <w:tcW w:w="705" w:type="dxa"/>
             <w:tcBorders/>
           </w:tcPr>
           <w:p>
@@ -5137,8 +5137,8 @@
         <w:gridCol w:w="3542"/>
         <w:gridCol w:w="852"/>
         <w:gridCol w:w="1261"/>
-        <w:gridCol w:w="1136"/>
-        <w:gridCol w:w="706"/>
+        <w:gridCol w:w="1137"/>
+        <w:gridCol w:w="705"/>
         <w:gridCol w:w="1148"/>
       </w:tblGrid>
       <w:tr>
@@ -5229,7 +5229,7 @@
         </w:tc>
         <w:tc>
           <w:tcPr>
-            <w:tcW w:w="1136" w:type="dxa"/>
+            <w:tcW w:w="1137" w:type="dxa"/>
             <w:tcBorders/>
           </w:tcPr>
           <w:p>
@@ -5247,7 +5247,7 @@
         </w:tc>
         <w:tc>
           <w:tcPr>
-            <w:tcW w:w="706" w:type="dxa"/>
+            <w:tcW w:w="705" w:type="dxa"/>
             <w:tcBorders/>
           </w:tcPr>
           <w:p>
@@ -5311,8 +5311,8 @@
         <w:gridCol w:w="3542"/>
         <w:gridCol w:w="852"/>
         <w:gridCol w:w="1261"/>
-        <w:gridCol w:w="1136"/>
-        <w:gridCol w:w="706"/>
+        <w:gridCol w:w="1137"/>
+        <w:gridCol w:w="705"/>
         <w:gridCol w:w="1148"/>
       </w:tblGrid>
       <w:tr>
@@ -5410,7 +5410,7 @@
         </w:tc>
         <w:tc>
           <w:tcPr>
-            <w:tcW w:w="1136" w:type="dxa"/>
+            <w:tcW w:w="1137" w:type="dxa"/>
             <w:tcBorders/>
           </w:tcPr>
           <w:p>
@@ -5432,7 +5432,7 @@
         </w:tc>
         <w:tc>
           <w:tcPr>
-            <w:tcW w:w="706" w:type="dxa"/>
+            <w:tcW w:w="705" w:type="dxa"/>
             <w:tcBorders/>
           </w:tcPr>
           <w:p>
@@ -5508,8 +5508,8 @@
         <w:gridCol w:w="3542"/>
         <w:gridCol w:w="852"/>
         <w:gridCol w:w="1261"/>
-        <w:gridCol w:w="1136"/>
-        <w:gridCol w:w="706"/>
+        <w:gridCol w:w="1137"/>
+        <w:gridCol w:w="705"/>
         <w:gridCol w:w="1148"/>
       </w:tblGrid>
       <w:tr>
@@ -5599,7 +5599,7 @@
         </w:tc>
         <w:tc>
           <w:tcPr>
-            <w:tcW w:w="1136" w:type="dxa"/>
+            <w:tcW w:w="1137" w:type="dxa"/>
             <w:tcBorders/>
           </w:tcPr>
           <w:p>
@@ -5617,7 +5617,7 @@
         </w:tc>
         <w:tc>
           <w:tcPr>
-            <w:tcW w:w="706" w:type="dxa"/>
+            <w:tcW w:w="705" w:type="dxa"/>
             <w:tcBorders/>
           </w:tcPr>
           <w:p>
@@ -5685,8 +5685,8 @@
         <w:gridCol w:w="3542"/>
         <w:gridCol w:w="852"/>
         <w:gridCol w:w="1261"/>
-        <w:gridCol w:w="1136"/>
-        <w:gridCol w:w="706"/>
+        <w:gridCol w:w="1137"/>
+        <w:gridCol w:w="705"/>
         <w:gridCol w:w="1148"/>
       </w:tblGrid>
       <w:tr>
@@ -5784,7 +5784,7 @@
         </w:tc>
         <w:tc>
           <w:tcPr>
-            <w:tcW w:w="1136" w:type="dxa"/>
+            <w:tcW w:w="1137" w:type="dxa"/>
             <w:tcBorders/>
           </w:tcPr>
           <w:p>
@@ -5806,7 +5806,7 @@
         </w:tc>
         <w:tc>
           <w:tcPr>
-            <w:tcW w:w="706" w:type="dxa"/>
+            <w:tcW w:w="705" w:type="dxa"/>
             <w:tcBorders/>
           </w:tcPr>
           <w:p>
@@ -5882,8 +5882,8 @@
         <w:gridCol w:w="3542"/>
         <w:gridCol w:w="852"/>
         <w:gridCol w:w="1261"/>
-        <w:gridCol w:w="1136"/>
-        <w:gridCol w:w="706"/>
+        <w:gridCol w:w="1137"/>
+        <w:gridCol w:w="705"/>
         <w:gridCol w:w="1148"/>
       </w:tblGrid>
       <w:tr>
@@ -5992,7 +5992,7 @@
         </w:tc>
         <w:tc>
           <w:tcPr>
-            <w:tcW w:w="1136" w:type="dxa"/>
+            <w:tcW w:w="1137" w:type="dxa"/>
             <w:tcBorders/>
           </w:tcPr>
           <w:p>
@@ -6014,7 +6014,7 @@
         </w:tc>
         <w:tc>
           <w:tcPr>
-            <w:tcW w:w="706" w:type="dxa"/>
+            <w:tcW w:w="705" w:type="dxa"/>
             <w:tcBorders/>
           </w:tcPr>
           <w:p>
@@ -6090,8 +6090,8 @@
         <w:gridCol w:w="3542"/>
         <w:gridCol w:w="852"/>
         <w:gridCol w:w="1261"/>
-        <w:gridCol w:w="1136"/>
-        <w:gridCol w:w="706"/>
+        <w:gridCol w:w="1137"/>
+        <w:gridCol w:w="705"/>
         <w:gridCol w:w="1148"/>
       </w:tblGrid>
       <w:tr>
@@ -6197,7 +6197,7 @@
         </w:tc>
         <w:tc>
           <w:tcPr>
-            <w:tcW w:w="1136" w:type="dxa"/>
+            <w:tcW w:w="1137" w:type="dxa"/>
             <w:tcBorders/>
           </w:tcPr>
           <w:p>
@@ -6219,7 +6219,7 @@
         </w:tc>
         <w:tc>
           <w:tcPr>
-            <w:tcW w:w="706" w:type="dxa"/>
+            <w:tcW w:w="705" w:type="dxa"/>
             <w:tcBorders/>
           </w:tcPr>
           <w:p>
@@ -6291,8 +6291,8 @@
         <w:gridCol w:w="3542"/>
         <w:gridCol w:w="852"/>
         <w:gridCol w:w="1261"/>
-        <w:gridCol w:w="1136"/>
-        <w:gridCol w:w="706"/>
+        <w:gridCol w:w="1137"/>
+        <w:gridCol w:w="705"/>
         <w:gridCol w:w="1148"/>
       </w:tblGrid>
       <w:tr>
@@ -6404,7 +6404,7 @@
         </w:tc>
         <w:tc>
           <w:tcPr>
-            <w:tcW w:w="1136" w:type="dxa"/>
+            <w:tcW w:w="1137" w:type="dxa"/>
             <w:tcBorders/>
           </w:tcPr>
           <w:p>
@@ -6422,7 +6422,7 @@
         </w:tc>
         <w:tc>
           <w:tcPr>
-            <w:tcW w:w="706" w:type="dxa"/>
+            <w:tcW w:w="705" w:type="dxa"/>
             <w:tcBorders/>
           </w:tcPr>
           <w:p>
@@ -6514,8 +6514,8 @@
         <w:gridCol w:w="3542"/>
         <w:gridCol w:w="852"/>
         <w:gridCol w:w="1261"/>
-        <w:gridCol w:w="1136"/>
-        <w:gridCol w:w="706"/>
+        <w:gridCol w:w="1137"/>
+        <w:gridCol w:w="705"/>
         <w:gridCol w:w="1148"/>
       </w:tblGrid>
       <w:tr>
@@ -6630,7 +6630,7 @@
         </w:tc>
         <w:tc>
           <w:tcPr>
-            <w:tcW w:w="1136" w:type="dxa"/>
+            <w:tcW w:w="1137" w:type="dxa"/>
             <w:tcBorders/>
           </w:tcPr>
           <w:p>
@@ -6648,7 +6648,7 @@
         </w:tc>
         <w:tc>
           <w:tcPr>
-            <w:tcW w:w="706" w:type="dxa"/>
+            <w:tcW w:w="705" w:type="dxa"/>
             <w:tcBorders/>
           </w:tcPr>
           <w:p>
@@ -6712,8 +6712,8 @@
         <w:gridCol w:w="3542"/>
         <w:gridCol w:w="852"/>
         <w:gridCol w:w="1261"/>
-        <w:gridCol w:w="1136"/>
-        <w:gridCol w:w="706"/>
+        <w:gridCol w:w="1137"/>
+        <w:gridCol w:w="705"/>
         <w:gridCol w:w="1148"/>
       </w:tblGrid>
       <w:tr>
@@ -6803,7 +6803,7 @@
         </w:tc>
         <w:tc>
           <w:tcPr>
-            <w:tcW w:w="1136" w:type="dxa"/>
+            <w:tcW w:w="1137" w:type="dxa"/>
             <w:tcBorders/>
           </w:tcPr>
           <w:p>
@@ -6821,7 +6821,7 @@
         </w:tc>
         <w:tc>
           <w:tcPr>
-            <w:tcW w:w="706" w:type="dxa"/>
+            <w:tcW w:w="705" w:type="dxa"/>
             <w:tcBorders/>
           </w:tcPr>
           <w:p>
@@ -6885,8 +6885,8 @@
         <w:gridCol w:w="3542"/>
         <w:gridCol w:w="852"/>
         <w:gridCol w:w="1261"/>
-        <w:gridCol w:w="1136"/>
-        <w:gridCol w:w="706"/>
+        <w:gridCol w:w="1137"/>
+        <w:gridCol w:w="705"/>
         <w:gridCol w:w="1148"/>
       </w:tblGrid>
       <w:tr>
@@ -6976,7 +6976,7 @@
         </w:tc>
         <w:tc>
           <w:tcPr>
-            <w:tcW w:w="1136" w:type="dxa"/>
+            <w:tcW w:w="1137" w:type="dxa"/>
             <w:tcBorders/>
           </w:tcPr>
           <w:p>
@@ -6994,7 +6994,7 @@
         </w:tc>
         <w:tc>
           <w:tcPr>
-            <w:tcW w:w="706" w:type="dxa"/>
+            <w:tcW w:w="705" w:type="dxa"/>
             <w:tcBorders/>
           </w:tcPr>
           <w:p>
@@ -7058,8 +7058,8 @@
         <w:gridCol w:w="3542"/>
         <w:gridCol w:w="852"/>
         <w:gridCol w:w="1261"/>
-        <w:gridCol w:w="1136"/>
-        <w:gridCol w:w="706"/>
+        <w:gridCol w:w="1137"/>
+        <w:gridCol w:w="705"/>
         <w:gridCol w:w="1148"/>
       </w:tblGrid>
       <w:tr>
@@ -7149,7 +7149,7 @@
         </w:tc>
         <w:tc>
           <w:tcPr>
-            <w:tcW w:w="1136" w:type="dxa"/>
+            <w:tcW w:w="1137" w:type="dxa"/>
             <w:tcBorders/>
           </w:tcPr>
           <w:p>
@@ -7167,7 +7167,7 @@
         </w:tc>
         <w:tc>
           <w:tcPr>
-            <w:tcW w:w="706" w:type="dxa"/>
+            <w:tcW w:w="705" w:type="dxa"/>
             <w:tcBorders/>
           </w:tcPr>
           <w:p>
@@ -7231,8 +7231,8 @@
         <w:gridCol w:w="3542"/>
         <w:gridCol w:w="852"/>
         <w:gridCol w:w="1261"/>
-        <w:gridCol w:w="1136"/>
-        <w:gridCol w:w="706"/>
+        <w:gridCol w:w="1137"/>
+        <w:gridCol w:w="705"/>
         <w:gridCol w:w="1148"/>
       </w:tblGrid>
       <w:tr>
@@ -7322,7 +7322,7 @@
         </w:tc>
         <w:tc>
           <w:tcPr>
-            <w:tcW w:w="1136" w:type="dxa"/>
+            <w:tcW w:w="1137" w:type="dxa"/>
             <w:tcBorders/>
           </w:tcPr>
           <w:p>
@@ -7340,7 +7340,7 @@
         </w:tc>
         <w:tc>
           <w:tcPr>
-            <w:tcW w:w="706" w:type="dxa"/>
+            <w:tcW w:w="705" w:type="dxa"/>
             <w:tcBorders/>
           </w:tcPr>
           <w:p>
@@ -7404,8 +7404,8 @@
         <w:gridCol w:w="3542"/>
         <w:gridCol w:w="852"/>
         <w:gridCol w:w="1261"/>
-        <w:gridCol w:w="1136"/>
-        <w:gridCol w:w="706"/>
+        <w:gridCol w:w="1137"/>
+        <w:gridCol w:w="705"/>
         <w:gridCol w:w="1148"/>
       </w:tblGrid>
       <w:tr>
@@ -7495,7 +7495,7 @@
         </w:tc>
         <w:tc>
           <w:tcPr>
-            <w:tcW w:w="1136" w:type="dxa"/>
+            <w:tcW w:w="1137" w:type="dxa"/>
             <w:tcBorders/>
           </w:tcPr>
           <w:p>
@@ -7513,7 +7513,7 @@
         </w:tc>
         <w:tc>
           <w:tcPr>
-            <w:tcW w:w="706" w:type="dxa"/>
+            <w:tcW w:w="705" w:type="dxa"/>
             <w:tcBorders/>
           </w:tcPr>
           <w:p>
@@ -7577,8 +7577,8 @@
         <w:gridCol w:w="3542"/>
         <w:gridCol w:w="852"/>
         <w:gridCol w:w="1261"/>
-        <w:gridCol w:w="1136"/>
-        <w:gridCol w:w="706"/>
+        <w:gridCol w:w="1137"/>
+        <w:gridCol w:w="705"/>
         <w:gridCol w:w="1148"/>
       </w:tblGrid>
       <w:tr>
@@ -7668,7 +7668,7 @@
         </w:tc>
         <w:tc>
           <w:tcPr>
-            <w:tcW w:w="1136" w:type="dxa"/>
+            <w:tcW w:w="1137" w:type="dxa"/>
             <w:tcBorders/>
           </w:tcPr>
           <w:p>
@@ -7686,7 +7686,7 @@
         </w:tc>
         <w:tc>
           <w:tcPr>
-            <w:tcW w:w="706" w:type="dxa"/>
+            <w:tcW w:w="705" w:type="dxa"/>
             <w:tcBorders/>
           </w:tcPr>
           <w:p>
@@ -7759,8 +7759,8 @@
         <w:gridCol w:w="3542"/>
         <w:gridCol w:w="852"/>
         <w:gridCol w:w="1261"/>
-        <w:gridCol w:w="1136"/>
-        <w:gridCol w:w="706"/>
+        <w:gridCol w:w="1137"/>
+        <w:gridCol w:w="705"/>
         <w:gridCol w:w="1148"/>
       </w:tblGrid>
       <w:tr>
@@ -7851,7 +7851,7 @@
         </w:tc>
         <w:tc>
           <w:tcPr>
-            <w:tcW w:w="1136" w:type="dxa"/>
+            <w:tcW w:w="1137" w:type="dxa"/>
             <w:tcBorders/>
           </w:tcPr>
           <w:p>
@@ -7869,7 +7869,7 @@
         </w:tc>
         <w:tc>
           <w:tcPr>
-            <w:tcW w:w="706" w:type="dxa"/>
+            <w:tcW w:w="705" w:type="dxa"/>
             <w:tcBorders/>
           </w:tcPr>
           <w:p>
@@ -7933,8 +7933,8 @@
         <w:gridCol w:w="3542"/>
         <w:gridCol w:w="852"/>
         <w:gridCol w:w="1261"/>
-        <w:gridCol w:w="1136"/>
-        <w:gridCol w:w="706"/>
+        <w:gridCol w:w="1137"/>
+        <w:gridCol w:w="705"/>
         <w:gridCol w:w="1148"/>
       </w:tblGrid>
       <w:tr>
@@ -8032,7 +8032,7 @@
         </w:tc>
         <w:tc>
           <w:tcPr>
-            <w:tcW w:w="1136" w:type="dxa"/>
+            <w:tcW w:w="1137" w:type="dxa"/>
             <w:tcBorders/>
           </w:tcPr>
           <w:p>
@@ -8054,7 +8054,7 @@
         </w:tc>
         <w:tc>
           <w:tcPr>
-            <w:tcW w:w="706" w:type="dxa"/>
+            <w:tcW w:w="705" w:type="dxa"/>
             <w:tcBorders/>
           </w:tcPr>
           <w:p>
@@ -8130,8 +8130,8 @@
         <w:gridCol w:w="3542"/>
         <w:gridCol w:w="852"/>
         <w:gridCol w:w="1261"/>
-        <w:gridCol w:w="1136"/>
-        <w:gridCol w:w="706"/>
+        <w:gridCol w:w="1137"/>
+        <w:gridCol w:w="705"/>
         <w:gridCol w:w="1148"/>
       </w:tblGrid>
       <w:tr>
@@ -8240,7 +8240,7 @@
         </w:tc>
         <w:tc>
           <w:tcPr>
-            <w:tcW w:w="1136" w:type="dxa"/>
+            <w:tcW w:w="1137" w:type="dxa"/>
             <w:tcBorders/>
           </w:tcPr>
           <w:p>
@@ -8262,7 +8262,7 @@
         </w:tc>
         <w:tc>
           <w:tcPr>
-            <w:tcW w:w="706" w:type="dxa"/>
+            <w:tcW w:w="705" w:type="dxa"/>
             <w:tcBorders/>
           </w:tcPr>
           <w:p>
@@ -8338,8 +8338,8 @@
         <w:gridCol w:w="3542"/>
         <w:gridCol w:w="852"/>
         <w:gridCol w:w="1261"/>
-        <w:gridCol w:w="1136"/>
-        <w:gridCol w:w="706"/>
+        <w:gridCol w:w="1137"/>
+        <w:gridCol w:w="705"/>
         <w:gridCol w:w="1148"/>
       </w:tblGrid>
       <w:tr>
@@ -8445,7 +8445,7 @@
         </w:tc>
         <w:tc>
           <w:tcPr>
-            <w:tcW w:w="1136" w:type="dxa"/>
+            <w:tcW w:w="1137" w:type="dxa"/>
             <w:tcBorders/>
           </w:tcPr>
           <w:p>
@@ -8467,7 +8467,7 @@
         </w:tc>
         <w:tc>
           <w:tcPr>
-            <w:tcW w:w="706" w:type="dxa"/>
+            <w:tcW w:w="705" w:type="dxa"/>
             <w:tcBorders/>
           </w:tcPr>
           <w:p>
@@ -8539,8 +8539,8 @@
         <w:gridCol w:w="3542"/>
         <w:gridCol w:w="852"/>
         <w:gridCol w:w="1261"/>
-        <w:gridCol w:w="1136"/>
-        <w:gridCol w:w="706"/>
+        <w:gridCol w:w="1137"/>
+        <w:gridCol w:w="705"/>
         <w:gridCol w:w="1148"/>
       </w:tblGrid>
       <w:tr>
@@ -8630,7 +8630,7 @@
         </w:tc>
         <w:tc>
           <w:tcPr>
-            <w:tcW w:w="1136" w:type="dxa"/>
+            <w:tcW w:w="1137" w:type="dxa"/>
             <w:tcBorders/>
           </w:tcPr>
           <w:p>
@@ -8648,7 +8648,7 @@
         </w:tc>
         <w:tc>
           <w:tcPr>
-            <w:tcW w:w="706" w:type="dxa"/>
+            <w:tcW w:w="705" w:type="dxa"/>
             <w:tcBorders/>
           </w:tcPr>
           <w:p>
@@ -8712,8 +8712,8 @@
         <w:gridCol w:w="3542"/>
         <w:gridCol w:w="852"/>
         <w:gridCol w:w="1261"/>
-        <w:gridCol w:w="1136"/>
-        <w:gridCol w:w="706"/>
+        <w:gridCol w:w="1137"/>
+        <w:gridCol w:w="705"/>
         <w:gridCol w:w="1148"/>
       </w:tblGrid>
       <w:tr>
@@ -8825,7 +8825,7 @@
         </w:tc>
         <w:tc>
           <w:tcPr>
-            <w:tcW w:w="1136" w:type="dxa"/>
+            <w:tcW w:w="1137" w:type="dxa"/>
             <w:tcBorders/>
           </w:tcPr>
           <w:p>
@@ -8843,7 +8843,7 @@
         </w:tc>
         <w:tc>
           <w:tcPr>
-            <w:tcW w:w="706" w:type="dxa"/>
+            <w:tcW w:w="705" w:type="dxa"/>
             <w:tcBorders/>
           </w:tcPr>
           <w:p>
@@ -8935,8 +8935,8 @@
         <w:gridCol w:w="3542"/>
         <w:gridCol w:w="852"/>
         <w:gridCol w:w="1261"/>
-        <w:gridCol w:w="1136"/>
-        <w:gridCol w:w="706"/>
+        <w:gridCol w:w="1137"/>
+        <w:gridCol w:w="705"/>
         <w:gridCol w:w="1148"/>
       </w:tblGrid>
       <w:tr>
@@ -9026,7 +9026,7 @@
         </w:tc>
         <w:tc>
           <w:tcPr>
-            <w:tcW w:w="1136" w:type="dxa"/>
+            <w:tcW w:w="1137" w:type="dxa"/>
             <w:tcBorders/>
           </w:tcPr>
           <w:p>
@@ -9044,7 +9044,7 @@
         </w:tc>
         <w:tc>
           <w:tcPr>
-            <w:tcW w:w="706" w:type="dxa"/>
+            <w:tcW w:w="705" w:type="dxa"/>
             <w:tcBorders/>
           </w:tcPr>
           <w:p>
@@ -9549,8 +9549,8 @@
         <w:gridCol w:w="3542"/>
         <w:gridCol w:w="852"/>
         <w:gridCol w:w="1261"/>
-        <w:gridCol w:w="1136"/>
-        <w:gridCol w:w="706"/>
+        <w:gridCol w:w="1137"/>
+        <w:gridCol w:w="705"/>
         <w:gridCol w:w="1148"/>
       </w:tblGrid>
       <w:tr>
@@ -9640,7 +9640,7 @@
         </w:tc>
         <w:tc>
           <w:tcPr>
-            <w:tcW w:w="1136" w:type="dxa"/>
+            <w:tcW w:w="1137" w:type="dxa"/>
             <w:tcBorders/>
           </w:tcPr>
           <w:p>
@@ -9658,7 +9658,7 @@
         </w:tc>
         <w:tc>
           <w:tcPr>
-            <w:tcW w:w="706" w:type="dxa"/>
+            <w:tcW w:w="705" w:type="dxa"/>
             <w:tcBorders/>
           </w:tcPr>
           <w:p>
@@ -9722,8 +9722,8 @@
         <w:gridCol w:w="3542"/>
         <w:gridCol w:w="852"/>
         <w:gridCol w:w="1261"/>
-        <w:gridCol w:w="1136"/>
-        <w:gridCol w:w="706"/>
+        <w:gridCol w:w="1137"/>
+        <w:gridCol w:w="705"/>
         <w:gridCol w:w="1148"/>
       </w:tblGrid>
       <w:tr>
@@ -9813,7 +9813,7 @@
         </w:tc>
         <w:tc>
           <w:tcPr>
-            <w:tcW w:w="1136" w:type="dxa"/>
+            <w:tcW w:w="1137" w:type="dxa"/>
             <w:tcBorders/>
           </w:tcPr>
           <w:p>
@@ -9831,7 +9831,7 @@
         </w:tc>
         <w:tc>
           <w:tcPr>
-            <w:tcW w:w="706" w:type="dxa"/>
+            <w:tcW w:w="705" w:type="dxa"/>
             <w:tcBorders/>
           </w:tcPr>
           <w:p>
@@ -9922,8 +9922,8 @@
         <w:gridCol w:w="3542"/>
         <w:gridCol w:w="852"/>
         <w:gridCol w:w="1261"/>
-        <w:gridCol w:w="1136"/>
-        <w:gridCol w:w="706"/>
+        <w:gridCol w:w="1137"/>
+        <w:gridCol w:w="705"/>
         <w:gridCol w:w="1148"/>
       </w:tblGrid>
       <w:tr>
@@ -10013,7 +10013,7 @@
         </w:tc>
         <w:tc>
           <w:tcPr>
-            <w:tcW w:w="1136" w:type="dxa"/>
+            <w:tcW w:w="1137" w:type="dxa"/>
             <w:tcBorders/>
           </w:tcPr>
           <w:p>
@@ -10031,7 +10031,7 @@
         </w:tc>
         <w:tc>
           <w:tcPr>
-            <w:tcW w:w="706" w:type="dxa"/>
+            <w:tcW w:w="705" w:type="dxa"/>
             <w:tcBorders/>
           </w:tcPr>
           <w:p>
@@ -10095,8 +10095,8 @@
         <w:gridCol w:w="3542"/>
         <w:gridCol w:w="852"/>
         <w:gridCol w:w="1261"/>
-        <w:gridCol w:w="1136"/>
-        <w:gridCol w:w="706"/>
+        <w:gridCol w:w="1137"/>
+        <w:gridCol w:w="705"/>
         <w:gridCol w:w="1148"/>
       </w:tblGrid>
       <w:tr>
@@ -10186,7 +10186,7 @@
         </w:tc>
         <w:tc>
           <w:tcPr>
-            <w:tcW w:w="1136" w:type="dxa"/>
+            <w:tcW w:w="1137" w:type="dxa"/>
             <w:tcBorders/>
           </w:tcPr>
           <w:p>
@@ -10204,7 +10204,7 @@
         </w:tc>
         <w:tc>
           <w:tcPr>
-            <w:tcW w:w="706" w:type="dxa"/>
+            <w:tcW w:w="705" w:type="dxa"/>
             <w:tcBorders/>
           </w:tcPr>
           <w:p>
@@ -10268,8 +10268,8 @@
         <w:gridCol w:w="3542"/>
         <w:gridCol w:w="852"/>
         <w:gridCol w:w="1261"/>
-        <w:gridCol w:w="1136"/>
-        <w:gridCol w:w="706"/>
+        <w:gridCol w:w="1137"/>
+        <w:gridCol w:w="705"/>
         <w:gridCol w:w="1148"/>
       </w:tblGrid>
       <w:tr>
@@ -10359,7 +10359,7 @@
         </w:tc>
         <w:tc>
           <w:tcPr>
-            <w:tcW w:w="1136" w:type="dxa"/>
+            <w:tcW w:w="1137" w:type="dxa"/>
             <w:tcBorders/>
           </w:tcPr>
           <w:p>
@@ -10377,7 +10377,7 @@
         </w:tc>
         <w:tc>
           <w:tcPr>
-            <w:tcW w:w="706" w:type="dxa"/>
+            <w:tcW w:w="705" w:type="dxa"/>
             <w:tcBorders/>
           </w:tcPr>
           <w:p>
@@ -10441,8 +10441,8 @@
         <w:gridCol w:w="3542"/>
         <w:gridCol w:w="852"/>
         <w:gridCol w:w="1261"/>
-        <w:gridCol w:w="1136"/>
-        <w:gridCol w:w="706"/>
+        <w:gridCol w:w="1137"/>
+        <w:gridCol w:w="705"/>
         <w:gridCol w:w="1148"/>
       </w:tblGrid>
       <w:tr>
@@ -10532,7 +10532,7 @@
         </w:tc>
         <w:tc>
           <w:tcPr>
-            <w:tcW w:w="1136" w:type="dxa"/>
+            <w:tcW w:w="1137" w:type="dxa"/>
             <w:tcBorders/>
           </w:tcPr>
           <w:p>
@@ -10550,7 +10550,7 @@
         </w:tc>
         <w:tc>
           <w:tcPr>
-            <w:tcW w:w="706" w:type="dxa"/>
+            <w:tcW w:w="705" w:type="dxa"/>
             <w:tcBorders/>
           </w:tcPr>
           <w:p>
@@ -10614,8 +10614,8 @@
         <w:gridCol w:w="3542"/>
         <w:gridCol w:w="852"/>
         <w:gridCol w:w="1261"/>
-        <w:gridCol w:w="1136"/>
-        <w:gridCol w:w="706"/>
+        <w:gridCol w:w="1137"/>
+        <w:gridCol w:w="705"/>
         <w:gridCol w:w="1148"/>
       </w:tblGrid>
       <w:tr>
@@ -10705,7 +10705,7 @@
         </w:tc>
         <w:tc>
           <w:tcPr>
-            <w:tcW w:w="1136" w:type="dxa"/>
+            <w:tcW w:w="1137" w:type="dxa"/>
             <w:tcBorders/>
           </w:tcPr>
           <w:p>
@@ -10723,7 +10723,7 @@
         </w:tc>
         <w:tc>
           <w:tcPr>
-            <w:tcW w:w="706" w:type="dxa"/>
+            <w:tcW w:w="705" w:type="dxa"/>
             <w:tcBorders/>
           </w:tcPr>
           <w:p>
@@ -10787,8 +10787,8 @@
         <w:gridCol w:w="3542"/>
         <w:gridCol w:w="852"/>
         <w:gridCol w:w="1261"/>
-        <w:gridCol w:w="1136"/>
-        <w:gridCol w:w="706"/>
+        <w:gridCol w:w="1137"/>
+        <w:gridCol w:w="705"/>
         <w:gridCol w:w="1148"/>
       </w:tblGrid>
       <w:tr>
@@ -10878,7 +10878,7 @@
         </w:tc>
         <w:tc>
           <w:tcPr>
-            <w:tcW w:w="1136" w:type="dxa"/>
+            <w:tcW w:w="1137" w:type="dxa"/>
             <w:tcBorders/>
           </w:tcPr>
           <w:p>
@@ -10896,7 +10896,7 @@
         </w:tc>
         <w:tc>
           <w:tcPr>
-            <w:tcW w:w="706" w:type="dxa"/>
+            <w:tcW w:w="705" w:type="dxa"/>
             <w:tcBorders/>
           </w:tcPr>
           <w:p>
@@ -10960,8 +10960,8 @@
         <w:gridCol w:w="3542"/>
         <w:gridCol w:w="852"/>
         <w:gridCol w:w="1261"/>
-        <w:gridCol w:w="1136"/>
-        <w:gridCol w:w="706"/>
+        <w:gridCol w:w="1137"/>
+        <w:gridCol w:w="705"/>
         <w:gridCol w:w="1148"/>
       </w:tblGrid>
       <w:tr>
@@ -11051,7 +11051,7 @@
         </w:tc>
         <w:tc>
           <w:tcPr>
-            <w:tcW w:w="1136" w:type="dxa"/>
+            <w:tcW w:w="1137" w:type="dxa"/>
             <w:tcBorders/>
           </w:tcPr>
           <w:p>
@@ -11069,7 +11069,7 @@
         </w:tc>
         <w:tc>
           <w:tcPr>
-            <w:tcW w:w="706" w:type="dxa"/>
+            <w:tcW w:w="705" w:type="dxa"/>
             <w:tcBorders/>
           </w:tcPr>
           <w:p>
@@ -11133,8 +11133,8 @@
         <w:gridCol w:w="3542"/>
         <w:gridCol w:w="852"/>
         <w:gridCol w:w="1261"/>
-        <w:gridCol w:w="1136"/>
-        <w:gridCol w:w="706"/>
+        <w:gridCol w:w="1137"/>
+        <w:gridCol w:w="705"/>
         <w:gridCol w:w="1148"/>
       </w:tblGrid>
       <w:tr>
@@ -11224,7 +11224,7 @@
         </w:tc>
         <w:tc>
           <w:tcPr>
-            <w:tcW w:w="1136" w:type="dxa"/>
+            <w:tcW w:w="1137" w:type="dxa"/>
             <w:tcBorders/>
           </w:tcPr>
           <w:p>
@@ -11242,7 +11242,7 @@
         </w:tc>
         <w:tc>
           <w:tcPr>
-            <w:tcW w:w="706" w:type="dxa"/>
+            <w:tcW w:w="705" w:type="dxa"/>
             <w:tcBorders/>
           </w:tcPr>
           <w:p>
@@ -11306,8 +11306,8 @@
         <w:gridCol w:w="3542"/>
         <w:gridCol w:w="852"/>
         <w:gridCol w:w="1261"/>
-        <w:gridCol w:w="1136"/>
-        <w:gridCol w:w="706"/>
+        <w:gridCol w:w="1137"/>
+        <w:gridCol w:w="705"/>
         <w:gridCol w:w="1148"/>
       </w:tblGrid>
       <w:tr>
@@ -11397,7 +11397,7 @@
         </w:tc>
         <w:tc>
           <w:tcPr>
-            <w:tcW w:w="1136" w:type="dxa"/>
+            <w:tcW w:w="1137" w:type="dxa"/>
             <w:tcBorders/>
           </w:tcPr>
           <w:p>
@@ -11415,7 +11415,7 @@
         </w:tc>
         <w:tc>
           <w:tcPr>
-            <w:tcW w:w="706" w:type="dxa"/>
+            <w:tcW w:w="705" w:type="dxa"/>
             <w:tcBorders/>
           </w:tcPr>
           <w:p>
@@ -11479,8 +11479,8 @@
         <w:gridCol w:w="3542"/>
         <w:gridCol w:w="852"/>
         <w:gridCol w:w="1261"/>
-        <w:gridCol w:w="1136"/>
-        <w:gridCol w:w="706"/>
+        <w:gridCol w:w="1137"/>
+        <w:gridCol w:w="705"/>
         <w:gridCol w:w="1148"/>
       </w:tblGrid>
       <w:tr>
@@ -11570,7 +11570,7 @@
         </w:tc>
         <w:tc>
           <w:tcPr>
-            <w:tcW w:w="1136" w:type="dxa"/>
+            <w:tcW w:w="1137" w:type="dxa"/>
             <w:tcBorders/>
           </w:tcPr>
           <w:p>
@@ -11588,7 +11588,7 @@
         </w:tc>
         <w:tc>
           <w:tcPr>
-            <w:tcW w:w="706" w:type="dxa"/>
+            <w:tcW w:w="705" w:type="dxa"/>
             <w:tcBorders/>
           </w:tcPr>
           <w:p>
@@ -11652,8 +11652,8 @@
         <w:gridCol w:w="3542"/>
         <w:gridCol w:w="852"/>
         <w:gridCol w:w="1261"/>
-        <w:gridCol w:w="1136"/>
-        <w:gridCol w:w="706"/>
+        <w:gridCol w:w="1137"/>
+        <w:gridCol w:w="705"/>
         <w:gridCol w:w="1148"/>
       </w:tblGrid>
       <w:tr>
@@ -11744,7 +11744,7 @@
         </w:tc>
         <w:tc>
           <w:tcPr>
-            <w:tcW w:w="1136" w:type="dxa"/>
+            <w:tcW w:w="1137" w:type="dxa"/>
             <w:tcBorders/>
           </w:tcPr>
           <w:p>
@@ -11762,7 +11762,7 @@
         </w:tc>
         <w:tc>
           <w:tcPr>
-            <w:tcW w:w="706" w:type="dxa"/>
+            <w:tcW w:w="705" w:type="dxa"/>
             <w:tcBorders/>
           </w:tcPr>
           <w:p>
@@ -11826,8 +11826,8 @@
         <w:gridCol w:w="3542"/>
         <w:gridCol w:w="852"/>
         <w:gridCol w:w="1261"/>
-        <w:gridCol w:w="1136"/>
-        <w:gridCol w:w="706"/>
+        <w:gridCol w:w="1137"/>
+        <w:gridCol w:w="705"/>
         <w:gridCol w:w="1148"/>
       </w:tblGrid>
       <w:tr>
@@ -11925,7 +11925,7 @@
         </w:tc>
         <w:tc>
           <w:tcPr>
-            <w:tcW w:w="1136" w:type="dxa"/>
+            <w:tcW w:w="1137" w:type="dxa"/>
             <w:tcBorders/>
           </w:tcPr>
           <w:p>
@@ -11947,7 +11947,7 @@
         </w:tc>
         <w:tc>
           <w:tcPr>
-            <w:tcW w:w="706" w:type="dxa"/>
+            <w:tcW w:w="705" w:type="dxa"/>
             <w:tcBorders/>
           </w:tcPr>
           <w:p>
@@ -12023,8 +12023,8 @@
         <w:gridCol w:w="3542"/>
         <w:gridCol w:w="852"/>
         <w:gridCol w:w="1261"/>
-        <w:gridCol w:w="1136"/>
-        <w:gridCol w:w="706"/>
+        <w:gridCol w:w="1137"/>
+        <w:gridCol w:w="705"/>
         <w:gridCol w:w="1148"/>
       </w:tblGrid>
       <w:tr>
@@ -12133,7 +12133,7 @@
         </w:tc>
         <w:tc>
           <w:tcPr>
-            <w:tcW w:w="1136" w:type="dxa"/>
+            <w:tcW w:w="1137" w:type="dxa"/>
             <w:tcBorders/>
           </w:tcPr>
           <w:p>
@@ -12155,7 +12155,7 @@
         </w:tc>
         <w:tc>
           <w:tcPr>
-            <w:tcW w:w="706" w:type="dxa"/>
+            <w:tcW w:w="705" w:type="dxa"/>
             <w:tcBorders/>
           </w:tcPr>
           <w:p>
@@ -12231,8 +12231,8 @@
         <w:gridCol w:w="3542"/>
         <w:gridCol w:w="852"/>
         <w:gridCol w:w="1261"/>
-        <w:gridCol w:w="1136"/>
-        <w:gridCol w:w="706"/>
+        <w:gridCol w:w="1137"/>
+        <w:gridCol w:w="705"/>
         <w:gridCol w:w="1148"/>
       </w:tblGrid>
       <w:tr>
@@ -12338,7 +12338,7 @@
         </w:tc>
         <w:tc>
           <w:tcPr>
-            <w:tcW w:w="1136" w:type="dxa"/>
+            <w:tcW w:w="1137" w:type="dxa"/>
             <w:tcBorders/>
           </w:tcPr>
           <w:p>
@@ -12360,7 +12360,7 @@
         </w:tc>
         <w:tc>
           <w:tcPr>
-            <w:tcW w:w="706" w:type="dxa"/>
+            <w:tcW w:w="705" w:type="dxa"/>
             <w:tcBorders/>
           </w:tcPr>
           <w:p>
@@ -12432,8 +12432,8 @@
         <w:gridCol w:w="3542"/>
         <w:gridCol w:w="852"/>
         <w:gridCol w:w="1261"/>
-        <w:gridCol w:w="1136"/>
-        <w:gridCol w:w="706"/>
+        <w:gridCol w:w="1137"/>
+        <w:gridCol w:w="705"/>
         <w:gridCol w:w="1148"/>
       </w:tblGrid>
       <w:tr>
@@ -12523,7 +12523,7 @@
         </w:tc>
         <w:tc>
           <w:tcPr>
-            <w:tcW w:w="1136" w:type="dxa"/>
+            <w:tcW w:w="1137" w:type="dxa"/>
             <w:tcBorders/>
           </w:tcPr>
           <w:p>
@@ -12541,7 +12541,7 @@
         </w:tc>
         <w:tc>
           <w:tcPr>
-            <w:tcW w:w="706" w:type="dxa"/>
+            <w:tcW w:w="705" w:type="dxa"/>
             <w:tcBorders/>
           </w:tcPr>
           <w:p>
@@ -12605,8 +12605,8 @@
         <w:gridCol w:w="3542"/>
         <w:gridCol w:w="852"/>
         <w:gridCol w:w="1261"/>
-        <w:gridCol w:w="1136"/>
-        <w:gridCol w:w="706"/>
+        <w:gridCol w:w="1137"/>
+        <w:gridCol w:w="705"/>
         <w:gridCol w:w="1148"/>
       </w:tblGrid>
       <w:tr>
@@ -12718,7 +12718,7 @@
         </w:tc>
         <w:tc>
           <w:tcPr>
-            <w:tcW w:w="1136" w:type="dxa"/>
+            <w:tcW w:w="1137" w:type="dxa"/>
             <w:tcBorders/>
           </w:tcPr>
           <w:p>
@@ -12736,7 +12736,7 @@
         </w:tc>
         <w:tc>
           <w:tcPr>
-            <w:tcW w:w="706" w:type="dxa"/>
+            <w:tcW w:w="705" w:type="dxa"/>
             <w:tcBorders/>
           </w:tcPr>
           <w:p>
@@ -12819,8 +12819,8 @@
         <w:gridCol w:w="3542"/>
         <w:gridCol w:w="852"/>
         <w:gridCol w:w="1261"/>
-        <w:gridCol w:w="1136"/>
-        <w:gridCol w:w="706"/>
+        <w:gridCol w:w="1137"/>
+        <w:gridCol w:w="705"/>
         <w:gridCol w:w="1148"/>
       </w:tblGrid>
       <w:tr>
@@ -12921,7 +12921,7 @@
         </w:tc>
         <w:tc>
           <w:tcPr>
-            <w:tcW w:w="1136" w:type="dxa"/>
+            <w:tcW w:w="1137" w:type="dxa"/>
             <w:tcBorders/>
           </w:tcPr>
           <w:p>
@@ -12939,7 +12939,7 @@
         </w:tc>
         <w:tc>
           <w:tcPr>
-            <w:tcW w:w="706" w:type="dxa"/>
+            <w:tcW w:w="705" w:type="dxa"/>
             <w:tcBorders/>
           </w:tcPr>
           <w:p>
@@ -13003,8 +13003,8 @@
         <w:gridCol w:w="3542"/>
         <w:gridCol w:w="852"/>
         <w:gridCol w:w="1261"/>
-        <w:gridCol w:w="1136"/>
-        <w:gridCol w:w="706"/>
+        <w:gridCol w:w="1137"/>
+        <w:gridCol w:w="705"/>
         <w:gridCol w:w="1148"/>
       </w:tblGrid>
       <w:tr>
@@ -13095,7 +13095,7 @@
         </w:tc>
         <w:tc>
           <w:tcPr>
-            <w:tcW w:w="1136" w:type="dxa"/>
+            <w:tcW w:w="1137" w:type="dxa"/>
             <w:tcBorders/>
           </w:tcPr>
           <w:p>
@@ -13113,7 +13113,7 @@
         </w:tc>
         <w:tc>
           <w:tcPr>
-            <w:tcW w:w="706" w:type="dxa"/>
+            <w:tcW w:w="705" w:type="dxa"/>
             <w:tcBorders/>
           </w:tcPr>
           <w:p>
@@ -13177,8 +13177,8 @@
         <w:gridCol w:w="3542"/>
         <w:gridCol w:w="852"/>
         <w:gridCol w:w="1261"/>
-        <w:gridCol w:w="1136"/>
-        <w:gridCol w:w="706"/>
+        <w:gridCol w:w="1137"/>
+        <w:gridCol w:w="705"/>
         <w:gridCol w:w="1148"/>
       </w:tblGrid>
       <w:tr>
@@ -13279,7 +13279,7 @@
         </w:tc>
         <w:tc>
           <w:tcPr>
-            <w:tcW w:w="1136" w:type="dxa"/>
+            <w:tcW w:w="1137" w:type="dxa"/>
             <w:tcBorders/>
           </w:tcPr>
           <w:p>
@@ -13297,7 +13297,7 @@
         </w:tc>
         <w:tc>
           <w:tcPr>
-            <w:tcW w:w="706" w:type="dxa"/>
+            <w:tcW w:w="705" w:type="dxa"/>
             <w:tcBorders/>
           </w:tcPr>
           <w:p>
@@ -13361,8 +13361,8 @@
         <w:gridCol w:w="3542"/>
         <w:gridCol w:w="852"/>
         <w:gridCol w:w="1261"/>
-        <w:gridCol w:w="1136"/>
-        <w:gridCol w:w="706"/>
+        <w:gridCol w:w="1137"/>
+        <w:gridCol w:w="705"/>
         <w:gridCol w:w="1148"/>
       </w:tblGrid>
       <w:tr>
@@ -13463,7 +13463,7 @@
         </w:tc>
         <w:tc>
           <w:tcPr>
-            <w:tcW w:w="1136" w:type="dxa"/>
+            <w:tcW w:w="1137" w:type="dxa"/>
             <w:tcBorders/>
           </w:tcPr>
           <w:p>
@@ -13481,7 +13481,7 @@
         </w:tc>
         <w:tc>
           <w:tcPr>
-            <w:tcW w:w="706" w:type="dxa"/>
+            <w:tcW w:w="705" w:type="dxa"/>
             <w:tcBorders/>
           </w:tcPr>
           <w:p>
@@ -13573,8 +13573,8 @@
         <w:gridCol w:w="3542"/>
         <w:gridCol w:w="852"/>
         <w:gridCol w:w="1261"/>
-        <w:gridCol w:w="1136"/>
-        <w:gridCol w:w="706"/>
+        <w:gridCol w:w="1137"/>
+        <w:gridCol w:w="705"/>
         <w:gridCol w:w="1148"/>
       </w:tblGrid>
       <w:tr>
@@ -13676,7 +13676,7 @@
         </w:tc>
         <w:tc>
           <w:tcPr>
-            <w:tcW w:w="1136" w:type="dxa"/>
+            <w:tcW w:w="1137" w:type="dxa"/>
             <w:tcBorders/>
           </w:tcPr>
           <w:p>
@@ -13694,7 +13694,7 @@
         </w:tc>
         <w:tc>
           <w:tcPr>
-            <w:tcW w:w="706" w:type="dxa"/>
+            <w:tcW w:w="705" w:type="dxa"/>
             <w:tcBorders/>
           </w:tcPr>
           <w:p>
@@ -14028,8 +14028,8 @@
         <w:gridCol w:w="3542"/>
         <w:gridCol w:w="852"/>
         <w:gridCol w:w="1261"/>
-        <w:gridCol w:w="1136"/>
-        <w:gridCol w:w="706"/>
+        <w:gridCol w:w="1137"/>
+        <w:gridCol w:w="705"/>
         <w:gridCol w:w="1148"/>
       </w:tblGrid>
       <w:tr>
@@ -14129,7 +14129,7 @@
         </w:tc>
         <w:tc>
           <w:tcPr>
-            <w:tcW w:w="1136" w:type="dxa"/>
+            <w:tcW w:w="1137" w:type="dxa"/>
             <w:tcBorders/>
           </w:tcPr>
           <w:p>
@@ -14152,7 +14152,7 @@
         </w:tc>
         <w:tc>
           <w:tcPr>
-            <w:tcW w:w="706" w:type="dxa"/>
+            <w:tcW w:w="705" w:type="dxa"/>
             <w:tcBorders/>
           </w:tcPr>
           <w:p>
@@ -14226,8 +14226,8 @@
         <w:gridCol w:w="3542"/>
         <w:gridCol w:w="852"/>
         <w:gridCol w:w="1261"/>
-        <w:gridCol w:w="1136"/>
-        <w:gridCol w:w="706"/>
+        <w:gridCol w:w="1137"/>
+        <w:gridCol w:w="705"/>
         <w:gridCol w:w="1148"/>
       </w:tblGrid>
       <w:tr>
@@ -14329,7 +14329,7 @@
         </w:tc>
         <w:tc>
           <w:tcPr>
-            <w:tcW w:w="1136" w:type="dxa"/>
+            <w:tcW w:w="1137" w:type="dxa"/>
             <w:tcBorders/>
           </w:tcPr>
           <w:p>
@@ -14347,7 +14347,7 @@
         </w:tc>
         <w:tc>
           <w:tcPr>
-            <w:tcW w:w="706" w:type="dxa"/>
+            <w:tcW w:w="705" w:type="dxa"/>
             <w:tcBorders/>
           </w:tcPr>
           <w:p>
@@ -14411,8 +14411,8 @@
         <w:gridCol w:w="3542"/>
         <w:gridCol w:w="852"/>
         <w:gridCol w:w="1261"/>
-        <w:gridCol w:w="1136"/>
-        <w:gridCol w:w="706"/>
+        <w:gridCol w:w="1137"/>
+        <w:gridCol w:w="705"/>
         <w:gridCol w:w="1148"/>
       </w:tblGrid>
       <w:tr>
@@ -14525,7 +14525,7 @@
         </w:tc>
         <w:tc>
           <w:tcPr>
-            <w:tcW w:w="1136" w:type="dxa"/>
+            <w:tcW w:w="1137" w:type="dxa"/>
             <w:tcBorders/>
           </w:tcPr>
           <w:p>
@@ -14543,7 +14543,7 @@
         </w:tc>
         <w:tc>
           <w:tcPr>
-            <w:tcW w:w="706" w:type="dxa"/>
+            <w:tcW w:w="705" w:type="dxa"/>
             <w:tcBorders/>
           </w:tcPr>
           <w:p>
@@ -14625,8 +14625,8 @@
         <w:gridCol w:w="3542"/>
         <w:gridCol w:w="852"/>
         <w:gridCol w:w="1261"/>
-        <w:gridCol w:w="1136"/>
-        <w:gridCol w:w="706"/>
+        <w:gridCol w:w="1137"/>
+        <w:gridCol w:w="705"/>
         <w:gridCol w:w="1148"/>
       </w:tblGrid>
       <w:tr>
@@ -14739,7 +14739,7 @@
         </w:tc>
         <w:tc>
           <w:tcPr>
-            <w:tcW w:w="1136" w:type="dxa"/>
+            <w:tcW w:w="1137" w:type="dxa"/>
             <w:tcBorders/>
           </w:tcPr>
           <w:p>
@@ -14757,7 +14757,7 @@
         </w:tc>
         <w:tc>
           <w:tcPr>
-            <w:tcW w:w="706" w:type="dxa"/>
+            <w:tcW w:w="705" w:type="dxa"/>
             <w:tcBorders/>
           </w:tcPr>
           <w:p>
@@ -14821,8 +14821,8 @@
         <w:gridCol w:w="3542"/>
         <w:gridCol w:w="852"/>
         <w:gridCol w:w="1261"/>
-        <w:gridCol w:w="1136"/>
-        <w:gridCol w:w="706"/>
+        <w:gridCol w:w="1137"/>
+        <w:gridCol w:w="705"/>
         <w:gridCol w:w="1148"/>
       </w:tblGrid>
       <w:tr>
@@ -14935,7 +14935,7 @@
         </w:tc>
         <w:tc>
           <w:tcPr>
-            <w:tcW w:w="1136" w:type="dxa"/>
+            <w:tcW w:w="1137" w:type="dxa"/>
             <w:tcBorders/>
           </w:tcPr>
           <w:p>
@@ -14953,7 +14953,7 @@
         </w:tc>
         <w:tc>
           <w:tcPr>
-            <w:tcW w:w="706" w:type="dxa"/>
+            <w:tcW w:w="705" w:type="dxa"/>
             <w:tcBorders/>
           </w:tcPr>
           <w:p>
@@ -15017,8 +15017,8 @@
         <w:gridCol w:w="3542"/>
         <w:gridCol w:w="852"/>
         <w:gridCol w:w="1261"/>
-        <w:gridCol w:w="1136"/>
-        <w:gridCol w:w="706"/>
+        <w:gridCol w:w="1137"/>
+        <w:gridCol w:w="705"/>
         <w:gridCol w:w="1148"/>
       </w:tblGrid>
       <w:tr>
@@ -15109,7 +15109,7 @@
         </w:tc>
         <w:tc>
           <w:tcPr>
-            <w:tcW w:w="1136" w:type="dxa"/>
+            <w:tcW w:w="1137" w:type="dxa"/>
             <w:tcBorders/>
           </w:tcPr>
           <w:p>
@@ -15127,7 +15127,7 @@
         </w:tc>
         <w:tc>
           <w:tcPr>
-            <w:tcW w:w="706" w:type="dxa"/>
+            <w:tcW w:w="705" w:type="dxa"/>
             <w:tcBorders/>
           </w:tcPr>
           <w:p>
@@ -15191,8 +15191,8 @@
         <w:gridCol w:w="3542"/>
         <w:gridCol w:w="852"/>
         <w:gridCol w:w="1261"/>
-        <w:gridCol w:w="1136"/>
-        <w:gridCol w:w="706"/>
+        <w:gridCol w:w="1137"/>
+        <w:gridCol w:w="705"/>
         <w:gridCol w:w="1148"/>
       </w:tblGrid>
       <w:tr>
@@ -15283,7 +15283,7 @@
         </w:tc>
         <w:tc>
           <w:tcPr>
-            <w:tcW w:w="1136" w:type="dxa"/>
+            <w:tcW w:w="1137" w:type="dxa"/>
             <w:tcBorders/>
           </w:tcPr>
           <w:p>
@@ -15301,7 +15301,7 @@
         </w:tc>
         <w:tc>
           <w:tcPr>
-            <w:tcW w:w="706" w:type="dxa"/>
+            <w:tcW w:w="705" w:type="dxa"/>
             <w:tcBorders/>
           </w:tcPr>
           <w:p>
@@ -15365,8 +15365,8 @@
         <w:gridCol w:w="3542"/>
         <w:gridCol w:w="852"/>
         <w:gridCol w:w="1261"/>
-        <w:gridCol w:w="1136"/>
-        <w:gridCol w:w="706"/>
+        <w:gridCol w:w="1137"/>
+        <w:gridCol w:w="705"/>
         <w:gridCol w:w="1148"/>
       </w:tblGrid>
       <w:tr>
@@ -15457,7 +15457,7 @@
         </w:tc>
         <w:tc>
           <w:tcPr>
-            <w:tcW w:w="1136" w:type="dxa"/>
+            <w:tcW w:w="1137" w:type="dxa"/>
             <w:tcBorders/>
           </w:tcPr>
           <w:p>
@@ -15475,7 +15475,7 @@
         </w:tc>
         <w:tc>
           <w:tcPr>
-            <w:tcW w:w="706" w:type="dxa"/>
+            <w:tcW w:w="705" w:type="dxa"/>
             <w:tcBorders/>
           </w:tcPr>
           <w:p>
@@ -15539,8 +15539,8 @@
         <w:gridCol w:w="3542"/>
         <w:gridCol w:w="852"/>
         <w:gridCol w:w="1261"/>
-        <w:gridCol w:w="1136"/>
-        <w:gridCol w:w="706"/>
+        <w:gridCol w:w="1137"/>
+        <w:gridCol w:w="705"/>
         <w:gridCol w:w="1148"/>
       </w:tblGrid>
       <w:tr>
@@ -15631,7 +15631,7 @@
         </w:tc>
         <w:tc>
           <w:tcPr>
-            <w:tcW w:w="1136" w:type="dxa"/>
+            <w:tcW w:w="1137" w:type="dxa"/>
             <w:tcBorders/>
           </w:tcPr>
           <w:p>
@@ -15649,7 +15649,7 @@
         </w:tc>
         <w:tc>
           <w:tcPr>
-            <w:tcW w:w="706" w:type="dxa"/>
+            <w:tcW w:w="705" w:type="dxa"/>
             <w:tcBorders/>
           </w:tcPr>
           <w:p>
@@ -15732,8 +15732,8 @@
         <w:gridCol w:w="3542"/>
         <w:gridCol w:w="852"/>
         <w:gridCol w:w="1261"/>
-        <w:gridCol w:w="1136"/>
-        <w:gridCol w:w="706"/>
+        <w:gridCol w:w="1137"/>
+        <w:gridCol w:w="705"/>
         <w:gridCol w:w="1148"/>
       </w:tblGrid>
       <w:tr>
@@ -15827,7 +15827,7 @@
         </w:tc>
         <w:tc>
           <w:tcPr>
-            <w:tcW w:w="1136" w:type="dxa"/>
+            <w:tcW w:w="1137" w:type="dxa"/>
             <w:tcBorders/>
           </w:tcPr>
           <w:p>
@@ -15845,7 +15845,7 @@
         </w:tc>
         <w:tc>
           <w:tcPr>
-            <w:tcW w:w="706" w:type="dxa"/>
+            <w:tcW w:w="705" w:type="dxa"/>
             <w:tcBorders/>
           </w:tcPr>
           <w:p>
@@ -15909,8 +15909,8 @@
         <w:gridCol w:w="3542"/>
         <w:gridCol w:w="852"/>
         <w:gridCol w:w="1261"/>
-        <w:gridCol w:w="1136"/>
-        <w:gridCol w:w="706"/>
+        <w:gridCol w:w="1137"/>
+        <w:gridCol w:w="705"/>
         <w:gridCol w:w="1148"/>
       </w:tblGrid>
       <w:tr>
@@ -16000,7 +16000,7 @@
         </w:tc>
         <w:tc>
           <w:tcPr>
-            <w:tcW w:w="1136" w:type="dxa"/>
+            <w:tcW w:w="1137" w:type="dxa"/>
             <w:tcBorders/>
           </w:tcPr>
           <w:p>
@@ -16018,7 +16018,7 @@
         </w:tc>
         <w:tc>
           <w:tcPr>
-            <w:tcW w:w="706" w:type="dxa"/>
+            <w:tcW w:w="705" w:type="dxa"/>
             <w:tcBorders/>
           </w:tcPr>
           <w:p>
@@ -16082,8 +16082,8 @@
         <w:gridCol w:w="3542"/>
         <w:gridCol w:w="852"/>
         <w:gridCol w:w="1261"/>
-        <w:gridCol w:w="1136"/>
-        <w:gridCol w:w="706"/>
+        <w:gridCol w:w="1137"/>
+        <w:gridCol w:w="705"/>
         <w:gridCol w:w="1148"/>
       </w:tblGrid>
       <w:tr>
@@ -16173,7 +16173,7 @@
         </w:tc>
         <w:tc>
           <w:tcPr>
-            <w:tcW w:w="1136" w:type="dxa"/>
+            <w:tcW w:w="1137" w:type="dxa"/>
             <w:tcBorders/>
           </w:tcPr>
           <w:p>
@@ -16191,7 +16191,7 @@
         </w:tc>
         <w:tc>
           <w:tcPr>
-            <w:tcW w:w="706" w:type="dxa"/>
+            <w:tcW w:w="705" w:type="dxa"/>
             <w:tcBorders/>
           </w:tcPr>
           <w:p>
@@ -16255,8 +16255,8 @@
         <w:gridCol w:w="3542"/>
         <w:gridCol w:w="852"/>
         <w:gridCol w:w="1261"/>
-        <w:gridCol w:w="1136"/>
-        <w:gridCol w:w="706"/>
+        <w:gridCol w:w="1137"/>
+        <w:gridCol w:w="705"/>
         <w:gridCol w:w="1148"/>
       </w:tblGrid>
       <w:tr>
@@ -16346,7 +16346,7 @@
         </w:tc>
         <w:tc>
           <w:tcPr>
-            <w:tcW w:w="1136" w:type="dxa"/>
+            <w:tcW w:w="1137" w:type="dxa"/>
             <w:tcBorders/>
           </w:tcPr>
           <w:p>
@@ -16364,7 +16364,7 @@
         </w:tc>
         <w:tc>
           <w:tcPr>
-            <w:tcW w:w="706" w:type="dxa"/>
+            <w:tcW w:w="705" w:type="dxa"/>
             <w:tcBorders/>
           </w:tcPr>
           <w:p>
@@ -16428,8 +16428,8 @@
         <w:gridCol w:w="3542"/>
         <w:gridCol w:w="852"/>
         <w:gridCol w:w="1261"/>
-        <w:gridCol w:w="1136"/>
-        <w:gridCol w:w="706"/>
+        <w:gridCol w:w="1137"/>
+        <w:gridCol w:w="705"/>
         <w:gridCol w:w="1148"/>
       </w:tblGrid>
       <w:tr>
@@ -16519,7 +16519,7 @@
         </w:tc>
         <w:tc>
           <w:tcPr>
-            <w:tcW w:w="1136" w:type="dxa"/>
+            <w:tcW w:w="1137" w:type="dxa"/>
             <w:tcBorders/>
           </w:tcPr>
           <w:p>
@@ -16537,7 +16537,7 @@
         </w:tc>
         <w:tc>
           <w:tcPr>
-            <w:tcW w:w="706" w:type="dxa"/>
+            <w:tcW w:w="705" w:type="dxa"/>
             <w:tcBorders/>
           </w:tcPr>
           <w:p>
@@ -16601,8 +16601,8 @@
         <w:gridCol w:w="3542"/>
         <w:gridCol w:w="852"/>
         <w:gridCol w:w="1261"/>
-        <w:gridCol w:w="1136"/>
-        <w:gridCol w:w="706"/>
+        <w:gridCol w:w="1137"/>
+        <w:gridCol w:w="705"/>
         <w:gridCol w:w="1148"/>
       </w:tblGrid>
       <w:tr>
@@ -16700,7 +16700,7 @@
         </w:tc>
         <w:tc>
           <w:tcPr>
-            <w:tcW w:w="1136" w:type="dxa"/>
+            <w:tcW w:w="1137" w:type="dxa"/>
             <w:tcBorders/>
           </w:tcPr>
           <w:p>
@@ -16722,7 +16722,7 @@
         </w:tc>
         <w:tc>
           <w:tcPr>
-            <w:tcW w:w="706" w:type="dxa"/>
+            <w:tcW w:w="705" w:type="dxa"/>
             <w:tcBorders/>
           </w:tcPr>
           <w:p>
@@ -16798,8 +16798,8 @@
         <w:gridCol w:w="3542"/>
         <w:gridCol w:w="852"/>
         <w:gridCol w:w="1261"/>
-        <w:gridCol w:w="1136"/>
-        <w:gridCol w:w="706"/>
+        <w:gridCol w:w="1137"/>
+        <w:gridCol w:w="705"/>
         <w:gridCol w:w="1148"/>
       </w:tblGrid>
       <w:tr>
@@ -16908,7 +16908,7 @@
         </w:tc>
         <w:tc>
           <w:tcPr>
-            <w:tcW w:w="1136" w:type="dxa"/>
+            <w:tcW w:w="1137" w:type="dxa"/>
             <w:tcBorders/>
           </w:tcPr>
           <w:p>
@@ -16930,7 +16930,7 @@
         </w:tc>
         <w:tc>
           <w:tcPr>
-            <w:tcW w:w="706" w:type="dxa"/>
+            <w:tcW w:w="705" w:type="dxa"/>
             <w:tcBorders/>
           </w:tcPr>
           <w:p>
@@ -17006,8 +17006,8 @@
         <w:gridCol w:w="3542"/>
         <w:gridCol w:w="852"/>
         <w:gridCol w:w="1261"/>
-        <w:gridCol w:w="1136"/>
-        <w:gridCol w:w="706"/>
+        <w:gridCol w:w="1137"/>
+        <w:gridCol w:w="705"/>
         <w:gridCol w:w="1148"/>
       </w:tblGrid>
       <w:tr>
@@ -17113,7 +17113,7 @@
         </w:tc>
         <w:tc>
           <w:tcPr>
-            <w:tcW w:w="1136" w:type="dxa"/>
+            <w:tcW w:w="1137" w:type="dxa"/>
             <w:tcBorders/>
           </w:tcPr>
           <w:p>
@@ -17135,7 +17135,7 @@
         </w:tc>
         <w:tc>
           <w:tcPr>
-            <w:tcW w:w="706" w:type="dxa"/>
+            <w:tcW w:w="705" w:type="dxa"/>
             <w:tcBorders/>
           </w:tcPr>
           <w:p>
@@ -17207,8 +17207,8 @@
         <w:gridCol w:w="3542"/>
         <w:gridCol w:w="852"/>
         <w:gridCol w:w="1261"/>
-        <w:gridCol w:w="1136"/>
-        <w:gridCol w:w="706"/>
+        <w:gridCol w:w="1137"/>
+        <w:gridCol w:w="705"/>
         <w:gridCol w:w="1148"/>
       </w:tblGrid>
       <w:tr>
@@ -17298,7 +17298,7 @@
         </w:tc>
         <w:tc>
           <w:tcPr>
-            <w:tcW w:w="1136" w:type="dxa"/>
+            <w:tcW w:w="1137" w:type="dxa"/>
             <w:tcBorders/>
           </w:tcPr>
           <w:p>
@@ -17316,7 +17316,7 @@
         </w:tc>
         <w:tc>
           <w:tcPr>
-            <w:tcW w:w="706" w:type="dxa"/>
+            <w:tcW w:w="705" w:type="dxa"/>
             <w:tcBorders/>
           </w:tcPr>
           <w:p>
@@ -17380,8 +17380,8 @@
         <w:gridCol w:w="3542"/>
         <w:gridCol w:w="852"/>
         <w:gridCol w:w="1261"/>
-        <w:gridCol w:w="1136"/>
-        <w:gridCol w:w="706"/>
+        <w:gridCol w:w="1137"/>
+        <w:gridCol w:w="705"/>
         <w:gridCol w:w="1148"/>
       </w:tblGrid>
       <w:tr>
@@ -17493,7 +17493,7 @@
         </w:tc>
         <w:tc>
           <w:tcPr>
-            <w:tcW w:w="1136" w:type="dxa"/>
+            <w:tcW w:w="1137" w:type="dxa"/>
             <w:tcBorders/>
           </w:tcPr>
           <w:p>
@@ -17511,7 +17511,7 @@
         </w:tc>
         <w:tc>
           <w:tcPr>
-            <w:tcW w:w="706" w:type="dxa"/>
+            <w:tcW w:w="705" w:type="dxa"/>
             <w:tcBorders/>
           </w:tcPr>
           <w:p>
@@ -17594,8 +17594,8 @@
         <w:gridCol w:w="3542"/>
         <w:gridCol w:w="852"/>
         <w:gridCol w:w="1261"/>
-        <w:gridCol w:w="1136"/>
-        <w:gridCol w:w="706"/>
+        <w:gridCol w:w="1137"/>
+        <w:gridCol w:w="705"/>
         <w:gridCol w:w="1148"/>
       </w:tblGrid>
       <w:tr>
@@ -17686,7 +17686,7 @@
         </w:tc>
         <w:tc>
           <w:tcPr>
-            <w:tcW w:w="1136" w:type="dxa"/>
+            <w:tcW w:w="1137" w:type="dxa"/>
             <w:tcBorders/>
           </w:tcPr>
           <w:p>
@@ -17704,7 +17704,7 @@
         </w:tc>
         <w:tc>
           <w:tcPr>
-            <w:tcW w:w="706" w:type="dxa"/>
+            <w:tcW w:w="705" w:type="dxa"/>
             <w:tcBorders/>
           </w:tcPr>
           <w:p>
@@ -18211,8 +18211,8 @@
         <w:gridCol w:w="3542"/>
         <w:gridCol w:w="852"/>
         <w:gridCol w:w="1261"/>
-        <w:gridCol w:w="1136"/>
-        <w:gridCol w:w="706"/>
+        <w:gridCol w:w="1137"/>
+        <w:gridCol w:w="705"/>
         <w:gridCol w:w="1148"/>
       </w:tblGrid>
       <w:tr>
@@ -18311,7 +18311,7 @@
         </w:tc>
         <w:tc>
           <w:tcPr>
-            <w:tcW w:w="1136" w:type="dxa"/>
+            <w:tcW w:w="1137" w:type="dxa"/>
             <w:tcBorders/>
           </w:tcPr>
           <w:p>
@@ -18333,7 +18333,7 @@
         </w:tc>
         <w:tc>
           <w:tcPr>
-            <w:tcW w:w="706" w:type="dxa"/>
+            <w:tcW w:w="705" w:type="dxa"/>
             <w:tcBorders/>
           </w:tcPr>
           <w:p>
@@ -18409,8 +18409,8 @@
         <w:gridCol w:w="3542"/>
         <w:gridCol w:w="852"/>
         <w:gridCol w:w="1261"/>
-        <w:gridCol w:w="1136"/>
-        <w:gridCol w:w="706"/>
+        <w:gridCol w:w="1137"/>
+        <w:gridCol w:w="705"/>
         <w:gridCol w:w="1148"/>
       </w:tblGrid>
       <w:tr>
@@ -18513,7 +18513,7 @@
         </w:tc>
         <w:tc>
           <w:tcPr>
-            <w:tcW w:w="1136" w:type="dxa"/>
+            <w:tcW w:w="1137" w:type="dxa"/>
             <w:tcBorders/>
           </w:tcPr>
           <w:p>
@@ -18535,7 +18535,7 @@
         </w:tc>
         <w:tc>
           <w:tcPr>
-            <w:tcW w:w="706" w:type="dxa"/>
+            <w:tcW w:w="705" w:type="dxa"/>
             <w:tcBorders/>
           </w:tcPr>
           <w:p>
@@ -18611,8 +18611,8 @@
         <w:gridCol w:w="3542"/>
         <w:gridCol w:w="852"/>
         <w:gridCol w:w="1261"/>
-        <w:gridCol w:w="1136"/>
-        <w:gridCol w:w="706"/>
+        <w:gridCol w:w="1137"/>
+        <w:gridCol w:w="705"/>
         <w:gridCol w:w="1148"/>
       </w:tblGrid>
       <w:tr>
@@ -18703,7 +18703,7 @@
         </w:tc>
         <w:tc>
           <w:tcPr>
-            <w:tcW w:w="1136" w:type="dxa"/>
+            <w:tcW w:w="1137" w:type="dxa"/>
             <w:tcBorders/>
           </w:tcPr>
           <w:p>
@@ -18721,7 +18721,7 @@
         </w:tc>
         <w:tc>
           <w:tcPr>
-            <w:tcW w:w="706" w:type="dxa"/>
+            <w:tcW w:w="705" w:type="dxa"/>
             <w:tcBorders/>
           </w:tcPr>
           <w:p>
@@ -18789,8 +18789,8 @@
         <w:gridCol w:w="3542"/>
         <w:gridCol w:w="852"/>
         <w:gridCol w:w="1261"/>
-        <w:gridCol w:w="1136"/>
-        <w:gridCol w:w="706"/>
+        <w:gridCol w:w="1137"/>
+        <w:gridCol w:w="705"/>
         <w:gridCol w:w="1148"/>
       </w:tblGrid>
       <w:tr>
@@ -18901,7 +18901,7 @@
         </w:tc>
         <w:tc>
           <w:tcPr>
-            <w:tcW w:w="1136" w:type="dxa"/>
+            <w:tcW w:w="1137" w:type="dxa"/>
             <w:tcBorders/>
           </w:tcPr>
           <w:p>
@@ -18923,7 +18923,7 @@
         </w:tc>
         <w:tc>
           <w:tcPr>
-            <w:tcW w:w="706" w:type="dxa"/>
+            <w:tcW w:w="705" w:type="dxa"/>
             <w:tcBorders/>
           </w:tcPr>
           <w:p>
@@ -18999,8 +18999,8 @@
         <w:gridCol w:w="3542"/>
         <w:gridCol w:w="852"/>
         <w:gridCol w:w="1261"/>
-        <w:gridCol w:w="1136"/>
-        <w:gridCol w:w="706"/>
+        <w:gridCol w:w="1137"/>
+        <w:gridCol w:w="705"/>
         <w:gridCol w:w="1148"/>
       </w:tblGrid>
       <w:tr>
@@ -19091,7 +19091,7 @@
         </w:tc>
         <w:tc>
           <w:tcPr>
-            <w:tcW w:w="1136" w:type="dxa"/>
+            <w:tcW w:w="1137" w:type="dxa"/>
             <w:tcBorders/>
           </w:tcPr>
           <w:p>
@@ -19109,7 +19109,7 @@
         </w:tc>
         <w:tc>
           <w:tcPr>
-            <w:tcW w:w="706" w:type="dxa"/>
+            <w:tcW w:w="705" w:type="dxa"/>
             <w:tcBorders/>
           </w:tcPr>
           <w:p>
@@ -19177,8 +19177,8 @@
         <w:gridCol w:w="3542"/>
         <w:gridCol w:w="852"/>
         <w:gridCol w:w="1261"/>
-        <w:gridCol w:w="1136"/>
-        <w:gridCol w:w="706"/>
+        <w:gridCol w:w="1137"/>
+        <w:gridCol w:w="705"/>
         <w:gridCol w:w="1148"/>
       </w:tblGrid>
       <w:tr>
@@ -19269,7 +19269,7 @@
         </w:tc>
         <w:tc>
           <w:tcPr>
-            <w:tcW w:w="1136" w:type="dxa"/>
+            <w:tcW w:w="1137" w:type="dxa"/>
             <w:tcBorders/>
           </w:tcPr>
           <w:p>
@@ -19287,7 +19287,7 @@
         </w:tc>
         <w:tc>
           <w:tcPr>
-            <w:tcW w:w="706" w:type="dxa"/>
+            <w:tcW w:w="705" w:type="dxa"/>
             <w:tcBorders/>
           </w:tcPr>
           <w:p>
@@ -19355,8 +19355,8 @@
         <w:gridCol w:w="3542"/>
         <w:gridCol w:w="852"/>
         <w:gridCol w:w="1261"/>
-        <w:gridCol w:w="1136"/>
-        <w:gridCol w:w="706"/>
+        <w:gridCol w:w="1137"/>
+        <w:gridCol w:w="705"/>
         <w:gridCol w:w="1148"/>
       </w:tblGrid>
       <w:tr>
@@ -19455,7 +19455,7 @@
         </w:tc>
         <w:tc>
           <w:tcPr>
-            <w:tcW w:w="1136" w:type="dxa"/>
+            <w:tcW w:w="1137" w:type="dxa"/>
             <w:tcBorders/>
           </w:tcPr>
           <w:p>
@@ -19477,7 +19477,7 @@
         </w:tc>
         <w:tc>
           <w:tcPr>
-            <w:tcW w:w="706" w:type="dxa"/>
+            <w:tcW w:w="705" w:type="dxa"/>
             <w:tcBorders/>
           </w:tcPr>
           <w:p>
@@ -19553,8 +19553,8 @@
         <w:gridCol w:w="3542"/>
         <w:gridCol w:w="852"/>
         <w:gridCol w:w="1261"/>
-        <w:gridCol w:w="1136"/>
-        <w:gridCol w:w="706"/>
+        <w:gridCol w:w="1137"/>
+        <w:gridCol w:w="705"/>
         <w:gridCol w:w="1148"/>
       </w:tblGrid>
       <w:tr>
@@ -19657,7 +19657,7 @@
         </w:tc>
         <w:tc>
           <w:tcPr>
-            <w:tcW w:w="1136" w:type="dxa"/>
+            <w:tcW w:w="1137" w:type="dxa"/>
             <w:tcBorders/>
           </w:tcPr>
           <w:p>
@@ -19679,7 +19679,7 @@
         </w:tc>
         <w:tc>
           <w:tcPr>
-            <w:tcW w:w="706" w:type="dxa"/>
+            <w:tcW w:w="705" w:type="dxa"/>
             <w:tcBorders/>
           </w:tcPr>
           <w:p>
@@ -19781,8 +19781,8 @@
         <w:gridCol w:w="3542"/>
         <w:gridCol w:w="852"/>
         <w:gridCol w:w="1261"/>
-        <w:gridCol w:w="1136"/>
-        <w:gridCol w:w="706"/>
+        <w:gridCol w:w="1137"/>
+        <w:gridCol w:w="705"/>
         <w:gridCol w:w="1148"/>
       </w:tblGrid>
       <w:tr>
@@ -19881,7 +19881,7 @@
         </w:tc>
         <w:tc>
           <w:tcPr>
-            <w:tcW w:w="1136" w:type="dxa"/>
+            <w:tcW w:w="1137" w:type="dxa"/>
             <w:tcBorders/>
           </w:tcPr>
           <w:p>
@@ -19903,7 +19903,7 @@
         </w:tc>
         <w:tc>
           <w:tcPr>
-            <w:tcW w:w="706" w:type="dxa"/>
+            <w:tcW w:w="705" w:type="dxa"/>
             <w:tcBorders/>
           </w:tcPr>
           <w:p>
@@ -19979,8 +19979,8 @@
         <w:gridCol w:w="3542"/>
         <w:gridCol w:w="852"/>
         <w:gridCol w:w="1261"/>
-        <w:gridCol w:w="1136"/>
-        <w:gridCol w:w="706"/>
+        <w:gridCol w:w="1137"/>
+        <w:gridCol w:w="705"/>
         <w:gridCol w:w="1148"/>
       </w:tblGrid>
       <w:tr>
@@ -20082,7 +20082,7 @@
         </w:tc>
         <w:tc>
           <w:tcPr>
-            <w:tcW w:w="1136" w:type="dxa"/>
+            <w:tcW w:w="1137" w:type="dxa"/>
             <w:tcBorders/>
           </w:tcPr>
           <w:p>
@@ -20100,7 +20100,7 @@
         </w:tc>
         <w:tc>
           <w:tcPr>
-            <w:tcW w:w="706" w:type="dxa"/>
+            <w:tcW w:w="705" w:type="dxa"/>
             <w:tcBorders/>
           </w:tcPr>
           <w:p>
@@ -20168,8 +20168,8 @@
         <w:gridCol w:w="3542"/>
         <w:gridCol w:w="852"/>
         <w:gridCol w:w="1261"/>
-        <w:gridCol w:w="1136"/>
-        <w:gridCol w:w="706"/>
+        <w:gridCol w:w="1137"/>
+        <w:gridCol w:w="705"/>
         <w:gridCol w:w="1148"/>
       </w:tblGrid>
       <w:tr>
@@ -20268,7 +20268,7 @@
         </w:tc>
         <w:tc>
           <w:tcPr>
-            <w:tcW w:w="1136" w:type="dxa"/>
+            <w:tcW w:w="1137" w:type="dxa"/>
             <w:tcBorders/>
           </w:tcPr>
           <w:p>
@@ -20290,7 +20290,7 @@
         </w:tc>
         <w:tc>
           <w:tcPr>
-            <w:tcW w:w="706" w:type="dxa"/>
+            <w:tcW w:w="705" w:type="dxa"/>
             <w:tcBorders/>
           </w:tcPr>
           <w:p>
@@ -20366,8 +20366,8 @@
         <w:gridCol w:w="3542"/>
         <w:gridCol w:w="852"/>
         <w:gridCol w:w="1261"/>
-        <w:gridCol w:w="1136"/>
-        <w:gridCol w:w="706"/>
+        <w:gridCol w:w="1137"/>
+        <w:gridCol w:w="705"/>
         <w:gridCol w:w="1148"/>
       </w:tblGrid>
       <w:tr>
@@ -20478,7 +20478,7 @@
         </w:tc>
         <w:tc>
           <w:tcPr>
-            <w:tcW w:w="1136" w:type="dxa"/>
+            <w:tcW w:w="1137" w:type="dxa"/>
             <w:tcBorders/>
           </w:tcPr>
           <w:p>
@@ -20500,7 +20500,7 @@
         </w:tc>
         <w:tc>
           <w:tcPr>
-            <w:tcW w:w="706" w:type="dxa"/>
+            <w:tcW w:w="705" w:type="dxa"/>
             <w:tcBorders/>
           </w:tcPr>
           <w:p>
@@ -20803,8 +20803,8 @@
         <w:gridCol w:w="3542"/>
         <w:gridCol w:w="852"/>
         <w:gridCol w:w="1261"/>
-        <w:gridCol w:w="1136"/>
-        <w:gridCol w:w="706"/>
+        <w:gridCol w:w="1137"/>
+        <w:gridCol w:w="705"/>
         <w:gridCol w:w="1148"/>
       </w:tblGrid>
       <w:tr>
@@ -20895,7 +20895,7 @@
         </w:tc>
         <w:tc>
           <w:tcPr>
-            <w:tcW w:w="1136" w:type="dxa"/>
+            <w:tcW w:w="1137" w:type="dxa"/>
             <w:tcBorders/>
           </w:tcPr>
           <w:p>
@@ -20913,7 +20913,7 @@
         </w:tc>
         <w:tc>
           <w:tcPr>
-            <w:tcW w:w="706" w:type="dxa"/>
+            <w:tcW w:w="705" w:type="dxa"/>
             <w:tcBorders/>
           </w:tcPr>
           <w:p>
@@ -21005,8 +21005,8 @@
         <w:gridCol w:w="3542"/>
         <w:gridCol w:w="852"/>
         <w:gridCol w:w="1261"/>
-        <w:gridCol w:w="1136"/>
-        <w:gridCol w:w="706"/>
+        <w:gridCol w:w="1137"/>
+        <w:gridCol w:w="705"/>
         <w:gridCol w:w="1148"/>
       </w:tblGrid>
       <w:tr>
@@ -21097,7 +21097,7 @@
         </w:tc>
         <w:tc>
           <w:tcPr>
-            <w:tcW w:w="1136" w:type="dxa"/>
+            <w:tcW w:w="1137" w:type="dxa"/>
             <w:tcBorders/>
           </w:tcPr>
           <w:p>
@@ -21115,7 +21115,7 @@
         </w:tc>
         <w:tc>
           <w:tcPr>
-            <w:tcW w:w="706" w:type="dxa"/>
+            <w:tcW w:w="705" w:type="dxa"/>
             <w:tcBorders/>
           </w:tcPr>
           <w:p>
@@ -21179,8 +21179,8 @@
         <w:gridCol w:w="3542"/>
         <w:gridCol w:w="852"/>
         <w:gridCol w:w="1261"/>
-        <w:gridCol w:w="1136"/>
-        <w:gridCol w:w="706"/>
+        <w:gridCol w:w="1137"/>
+        <w:gridCol w:w="705"/>
         <w:gridCol w:w="1148"/>
       </w:tblGrid>
       <w:tr>
@@ -21271,7 +21271,7 @@
         </w:tc>
         <w:tc>
           <w:tcPr>
-            <w:tcW w:w="1136" w:type="dxa"/>
+            <w:tcW w:w="1137" w:type="dxa"/>
             <w:tcBorders/>
           </w:tcPr>
           <w:p>
@@ -21289,7 +21289,7 @@
         </w:tc>
         <w:tc>
           <w:tcPr>
-            <w:tcW w:w="706" w:type="dxa"/>
+            <w:tcW w:w="705" w:type="dxa"/>
             <w:tcBorders/>
           </w:tcPr>
           <w:p>
@@ -21353,8 +21353,8 @@
         <w:gridCol w:w="3542"/>
         <w:gridCol w:w="852"/>
         <w:gridCol w:w="1261"/>
-        <w:gridCol w:w="1136"/>
-        <w:gridCol w:w="706"/>
+        <w:gridCol w:w="1137"/>
+        <w:gridCol w:w="705"/>
         <w:gridCol w:w="1148"/>
       </w:tblGrid>
       <w:tr>
@@ -21445,7 +21445,7 @@
         </w:tc>
         <w:tc>
           <w:tcPr>
-            <w:tcW w:w="1136" w:type="dxa"/>
+            <w:tcW w:w="1137" w:type="dxa"/>
             <w:tcBorders/>
           </w:tcPr>
           <w:p>
@@ -21463,7 +21463,7 @@
         </w:tc>
         <w:tc>
           <w:tcPr>
-            <w:tcW w:w="706" w:type="dxa"/>
+            <w:tcW w:w="705" w:type="dxa"/>
             <w:tcBorders/>
           </w:tcPr>
           <w:p>
@@ -21527,8 +21527,8 @@
         <w:gridCol w:w="3542"/>
         <w:gridCol w:w="852"/>
         <w:gridCol w:w="1261"/>
-        <w:gridCol w:w="1136"/>
-        <w:gridCol w:w="706"/>
+        <w:gridCol w:w="1137"/>
+        <w:gridCol w:w="705"/>
         <w:gridCol w:w="1148"/>
       </w:tblGrid>
       <w:tr>
@@ -21630,7 +21630,7 @@
         </w:tc>
         <w:tc>
           <w:tcPr>
-            <w:tcW w:w="1136" w:type="dxa"/>
+            <w:tcW w:w="1137" w:type="dxa"/>
             <w:tcBorders/>
           </w:tcPr>
           <w:p>
@@ -21648,7 +21648,7 @@
         </w:tc>
         <w:tc>
           <w:tcPr>
-            <w:tcW w:w="706" w:type="dxa"/>
+            <w:tcW w:w="705" w:type="dxa"/>
             <w:tcBorders/>
           </w:tcPr>
           <w:p>
@@ -21722,8 +21722,8 @@
         <w:gridCol w:w="3542"/>
         <w:gridCol w:w="852"/>
         <w:gridCol w:w="1261"/>
-        <w:gridCol w:w="1136"/>
-        <w:gridCol w:w="706"/>
+        <w:gridCol w:w="1137"/>
+        <w:gridCol w:w="705"/>
         <w:gridCol w:w="1148"/>
       </w:tblGrid>
       <w:tr>
@@ -21814,7 +21814,7 @@
         </w:tc>
         <w:tc>
           <w:tcPr>
-            <w:tcW w:w="1136" w:type="dxa"/>
+            <w:tcW w:w="1137" w:type="dxa"/>
             <w:tcBorders/>
           </w:tcPr>
           <w:p>
@@ -21832,7 +21832,7 @@
         </w:tc>
         <w:tc>
           <w:tcPr>
-            <w:tcW w:w="706" w:type="dxa"/>
+            <w:tcW w:w="705" w:type="dxa"/>
             <w:tcBorders/>
           </w:tcPr>
           <w:p>
@@ -21896,8 +21896,8 @@
         <w:gridCol w:w="3542"/>
         <w:gridCol w:w="852"/>
         <w:gridCol w:w="1261"/>
-        <w:gridCol w:w="1136"/>
-        <w:gridCol w:w="706"/>
+        <w:gridCol w:w="1137"/>
+        <w:gridCol w:w="705"/>
         <w:gridCol w:w="1148"/>
       </w:tblGrid>
       <w:tr>
@@ -21988,7 +21988,7 @@
         </w:tc>
         <w:tc>
           <w:tcPr>
-            <w:tcW w:w="1136" w:type="dxa"/>
+            <w:tcW w:w="1137" w:type="dxa"/>
             <w:tcBorders/>
           </w:tcPr>
           <w:p>
@@ -22006,7 +22006,7 @@
         </w:tc>
         <w:tc>
           <w:tcPr>
-            <w:tcW w:w="706" w:type="dxa"/>
+            <w:tcW w:w="705" w:type="dxa"/>
             <w:tcBorders/>
           </w:tcPr>
           <w:p>
@@ -22106,8 +22106,8 @@
         <w:gridCol w:w="3542"/>
         <w:gridCol w:w="852"/>
         <w:gridCol w:w="1261"/>
-        <w:gridCol w:w="1136"/>
-        <w:gridCol w:w="706"/>
+        <w:gridCol w:w="1137"/>
+        <w:gridCol w:w="705"/>
         <w:gridCol w:w="1148"/>
       </w:tblGrid>
       <w:tr>
@@ -22198,7 +22198,7 @@
         </w:tc>
         <w:tc>
           <w:tcPr>
-            <w:tcW w:w="1136" w:type="dxa"/>
+            <w:tcW w:w="1137" w:type="dxa"/>
             <w:tcBorders/>
           </w:tcPr>
           <w:p>
@@ -22216,7 +22216,7 @@
         </w:tc>
         <w:tc>
           <w:tcPr>
-            <w:tcW w:w="706" w:type="dxa"/>
+            <w:tcW w:w="705" w:type="dxa"/>
             <w:tcBorders/>
           </w:tcPr>
           <w:p>
@@ -22280,8 +22280,8 @@
         <w:gridCol w:w="3542"/>
         <w:gridCol w:w="852"/>
         <w:gridCol w:w="1261"/>
-        <w:gridCol w:w="1136"/>
-        <w:gridCol w:w="706"/>
+        <w:gridCol w:w="1137"/>
+        <w:gridCol w:w="705"/>
         <w:gridCol w:w="1148"/>
       </w:tblGrid>
       <w:tr>
@@ -22383,7 +22383,7 @@
         </w:tc>
         <w:tc>
           <w:tcPr>
-            <w:tcW w:w="1136" w:type="dxa"/>
+            <w:tcW w:w="1137" w:type="dxa"/>
             <w:tcBorders/>
           </w:tcPr>
           <w:p>
@@ -22401,7 +22401,7 @@
         </w:tc>
         <w:tc>
           <w:tcPr>
-            <w:tcW w:w="706" w:type="dxa"/>
+            <w:tcW w:w="705" w:type="dxa"/>
             <w:tcBorders/>
           </w:tcPr>
           <w:p>
@@ -22465,8 +22465,8 @@
         <w:gridCol w:w="3542"/>
         <w:gridCol w:w="852"/>
         <w:gridCol w:w="1261"/>
-        <w:gridCol w:w="1136"/>
-        <w:gridCol w:w="706"/>
+        <w:gridCol w:w="1137"/>
+        <w:gridCol w:w="705"/>
         <w:gridCol w:w="1148"/>
       </w:tblGrid>
       <w:tr>
@@ -22504,7 +22504,15 @@
             </w:pPr>
             <w:r>
               <w:rPr/>
-              <w:t>Konsola kanału Paar 1.260 x 800 mm L</w:t>
+              <w:t xml:space="preserve">Konsola kanału – </w:t>
+            </w:r>
+            <w:r>
+              <w:rPr/>
+              <w:t>para -</w:t>
+            </w:r>
+            <w:r>
+              <w:rPr/>
+              <w:t xml:space="preserve"> 1.260 x 800 mm L</w:t>
             </w:r>
           </w:p>
           <w:p>
@@ -22557,7 +22565,7 @@
         </w:tc>
         <w:tc>
           <w:tcPr>
-            <w:tcW w:w="1136" w:type="dxa"/>
+            <w:tcW w:w="1137" w:type="dxa"/>
             <w:tcBorders/>
           </w:tcPr>
           <w:p>
@@ -22575,7 +22583,7 @@
         </w:tc>
         <w:tc>
           <w:tcPr>
-            <w:tcW w:w="706" w:type="dxa"/>
+            <w:tcW w:w="705" w:type="dxa"/>
             <w:tcBorders/>
           </w:tcPr>
           <w:p>
@@ -22639,8 +22647,8 @@
         <w:gridCol w:w="3542"/>
         <w:gridCol w:w="852"/>
         <w:gridCol w:w="1261"/>
-        <w:gridCol w:w="1136"/>
-        <w:gridCol w:w="706"/>
+        <w:gridCol w:w="1137"/>
+        <w:gridCol w:w="705"/>
         <w:gridCol w:w="1148"/>
       </w:tblGrid>
       <w:tr>
@@ -22752,7 +22760,7 @@
         </w:tc>
         <w:tc>
           <w:tcPr>
-            <w:tcW w:w="1136" w:type="dxa"/>
+            <w:tcW w:w="1137" w:type="dxa"/>
             <w:tcBorders/>
           </w:tcPr>
           <w:p>
@@ -22770,7 +22778,7 @@
         </w:tc>
         <w:tc>
           <w:tcPr>
-            <w:tcW w:w="706" w:type="dxa"/>
+            <w:tcW w:w="705" w:type="dxa"/>
             <w:tcBorders/>
           </w:tcPr>
           <w:p>
@@ -22834,8 +22842,8 @@
         <w:gridCol w:w="3542"/>
         <w:gridCol w:w="852"/>
         <w:gridCol w:w="1261"/>
-        <w:gridCol w:w="1136"/>
-        <w:gridCol w:w="706"/>
+        <w:gridCol w:w="1137"/>
+        <w:gridCol w:w="705"/>
         <w:gridCol w:w="1148"/>
       </w:tblGrid>
       <w:tr>
@@ -22959,7 +22967,7 @@
         </w:tc>
         <w:tc>
           <w:tcPr>
-            <w:tcW w:w="1136" w:type="dxa"/>
+            <w:tcW w:w="1137" w:type="dxa"/>
             <w:tcBorders/>
           </w:tcPr>
           <w:p>
@@ -22984,7 +22992,7 @@
         </w:tc>
         <w:tc>
           <w:tcPr>
-            <w:tcW w:w="706" w:type="dxa"/>
+            <w:tcW w:w="705" w:type="dxa"/>
             <w:tcBorders/>
           </w:tcPr>
           <w:p>
@@ -23081,8 +23089,8 @@
         <w:gridCol w:w="3542"/>
         <w:gridCol w:w="852"/>
         <w:gridCol w:w="1261"/>
-        <w:gridCol w:w="1136"/>
-        <w:gridCol w:w="706"/>
+        <w:gridCol w:w="1137"/>
+        <w:gridCol w:w="705"/>
         <w:gridCol w:w="1148"/>
       </w:tblGrid>
       <w:tr>
@@ -23202,7 +23210,7 @@
         </w:tc>
         <w:tc>
           <w:tcPr>
-            <w:tcW w:w="1136" w:type="dxa"/>
+            <w:tcW w:w="1137" w:type="dxa"/>
             <w:tcBorders/>
           </w:tcPr>
           <w:p>
@@ -23227,7 +23235,7 @@
         </w:tc>
         <w:tc>
           <w:tcPr>
-            <w:tcW w:w="706" w:type="dxa"/>
+            <w:tcW w:w="705" w:type="dxa"/>
             <w:tcBorders/>
           </w:tcPr>
           <w:p>
@@ -23352,8 +23360,8 @@
         <w:gridCol w:w="3542"/>
         <w:gridCol w:w="852"/>
         <w:gridCol w:w="1261"/>
-        <w:gridCol w:w="1136"/>
-        <w:gridCol w:w="706"/>
+        <w:gridCol w:w="1137"/>
+        <w:gridCol w:w="705"/>
         <w:gridCol w:w="1148"/>
       </w:tblGrid>
       <w:tr>
@@ -23444,7 +23452,7 @@
         </w:tc>
         <w:tc>
           <w:tcPr>
-            <w:tcW w:w="1136" w:type="dxa"/>
+            <w:tcW w:w="1137" w:type="dxa"/>
             <w:tcBorders/>
           </w:tcPr>
           <w:p>
@@ -23462,7 +23470,7 @@
         </w:tc>
         <w:tc>
           <w:tcPr>
-            <w:tcW w:w="706" w:type="dxa"/>
+            <w:tcW w:w="705" w:type="dxa"/>
             <w:tcBorders/>
           </w:tcPr>
           <w:p>
@@ -23574,8 +23582,8 @@
         <w:gridCol w:w="3542"/>
         <w:gridCol w:w="852"/>
         <w:gridCol w:w="1261"/>
-        <w:gridCol w:w="1136"/>
-        <w:gridCol w:w="706"/>
+        <w:gridCol w:w="1137"/>
+        <w:gridCol w:w="705"/>
         <w:gridCol w:w="1148"/>
       </w:tblGrid>
       <w:tr>
@@ -23666,7 +23674,7 @@
         </w:tc>
         <w:tc>
           <w:tcPr>
-            <w:tcW w:w="1136" w:type="dxa"/>
+            <w:tcW w:w="1137" w:type="dxa"/>
             <w:tcBorders/>
           </w:tcPr>
           <w:p>
@@ -23684,7 +23692,7 @@
         </w:tc>
         <w:tc>
           <w:tcPr>
-            <w:tcW w:w="706" w:type="dxa"/>
+            <w:tcW w:w="705" w:type="dxa"/>
             <w:tcBorders/>
           </w:tcPr>
           <w:p>
@@ -23753,8 +23761,8 @@
         <w:gridCol w:w="3542"/>
         <w:gridCol w:w="852"/>
         <w:gridCol w:w="1261"/>
-        <w:gridCol w:w="1136"/>
-        <w:gridCol w:w="706"/>
+        <w:gridCol w:w="1137"/>
+        <w:gridCol w:w="705"/>
         <w:gridCol w:w="1148"/>
       </w:tblGrid>
       <w:tr>
@@ -23845,7 +23853,7 @@
         </w:tc>
         <w:tc>
           <w:tcPr>
-            <w:tcW w:w="1136" w:type="dxa"/>
+            <w:tcW w:w="1137" w:type="dxa"/>
             <w:tcBorders/>
           </w:tcPr>
           <w:p>
@@ -23863,7 +23871,7 @@
         </w:tc>
         <w:tc>
           <w:tcPr>
-            <w:tcW w:w="706" w:type="dxa"/>
+            <w:tcW w:w="705" w:type="dxa"/>
             <w:tcBorders/>
           </w:tcPr>
           <w:p>
@@ -23931,8 +23939,8 @@
         <w:gridCol w:w="3542"/>
         <w:gridCol w:w="852"/>
         <w:gridCol w:w="1261"/>
-        <w:gridCol w:w="1136"/>
-        <w:gridCol w:w="706"/>
+        <w:gridCol w:w="1137"/>
+        <w:gridCol w:w="705"/>
         <w:gridCol w:w="1148"/>
       </w:tblGrid>
       <w:tr>
@@ -24023,7 +24031,7 @@
         </w:tc>
         <w:tc>
           <w:tcPr>
-            <w:tcW w:w="1136" w:type="dxa"/>
+            <w:tcW w:w="1137" w:type="dxa"/>
             <w:tcBorders/>
           </w:tcPr>
           <w:p>
@@ -24041,7 +24049,7 @@
         </w:tc>
         <w:tc>
           <w:tcPr>
-            <w:tcW w:w="706" w:type="dxa"/>
+            <w:tcW w:w="705" w:type="dxa"/>
             <w:tcBorders/>
           </w:tcPr>
           <w:p>
@@ -24197,8 +24205,8 @@
         <w:gridCol w:w="496"/>
         <w:gridCol w:w="269"/>
         <w:gridCol w:w="425"/>
-        <w:gridCol w:w="6097"/>
-        <w:gridCol w:w="706"/>
+        <w:gridCol w:w="6098"/>
+        <w:gridCol w:w="705"/>
         <w:gridCol w:w="1148"/>
       </w:tblGrid>
       <w:tr>
@@ -24258,7 +24266,7 @@
         </w:tc>
         <w:tc>
           <w:tcPr>
-            <w:tcW w:w="6097" w:type="dxa"/>
+            <w:tcW w:w="6098" w:type="dxa"/>
             <w:tcBorders/>
           </w:tcPr>
           <w:p>
@@ -24285,7 +24293,7 @@
         </w:tc>
         <w:tc>
           <w:tcPr>
-            <w:tcW w:w="706" w:type="dxa"/>
+            <w:tcW w:w="705" w:type="dxa"/>
             <w:tcBorders/>
           </w:tcPr>
           <w:p>
@@ -24377,7 +24385,7 @@
         </w:tc>
         <w:tc>
           <w:tcPr>
-            <w:tcW w:w="6097" w:type="dxa"/>
+            <w:tcW w:w="6098" w:type="dxa"/>
             <w:tcBorders/>
           </w:tcPr>
           <w:p>
@@ -24404,7 +24412,7 @@
         </w:tc>
         <w:tc>
           <w:tcPr>
-            <w:tcW w:w="706" w:type="dxa"/>
+            <w:tcW w:w="705" w:type="dxa"/>
             <w:tcBorders/>
           </w:tcPr>
           <w:p>
@@ -24496,7 +24504,7 @@
         </w:tc>
         <w:tc>
           <w:tcPr>
-            <w:tcW w:w="6097" w:type="dxa"/>
+            <w:tcW w:w="6098" w:type="dxa"/>
             <w:tcBorders/>
           </w:tcPr>
           <w:p>
@@ -24523,7 +24531,7 @@
         </w:tc>
         <w:tc>
           <w:tcPr>
-            <w:tcW w:w="706" w:type="dxa"/>
+            <w:tcW w:w="705" w:type="dxa"/>
             <w:tcBorders/>
           </w:tcPr>
           <w:p>
@@ -24615,7 +24623,7 @@
         </w:tc>
         <w:tc>
           <w:tcPr>
-            <w:tcW w:w="6097" w:type="dxa"/>
+            <w:tcW w:w="6098" w:type="dxa"/>
             <w:tcBorders/>
           </w:tcPr>
           <w:p>
@@ -24642,7 +24650,7 @@
         </w:tc>
         <w:tc>
           <w:tcPr>
-            <w:tcW w:w="706" w:type="dxa"/>
+            <w:tcW w:w="705" w:type="dxa"/>
             <w:tcBorders/>
           </w:tcPr>
           <w:p>
@@ -24734,7 +24742,7 @@
         </w:tc>
         <w:tc>
           <w:tcPr>
-            <w:tcW w:w="6097" w:type="dxa"/>
+            <w:tcW w:w="6098" w:type="dxa"/>
             <w:tcBorders/>
           </w:tcPr>
           <w:p>
@@ -24761,7 +24769,7 @@
         </w:tc>
         <w:tc>
           <w:tcPr>
-            <w:tcW w:w="706" w:type="dxa"/>
+            <w:tcW w:w="705" w:type="dxa"/>
             <w:tcBorders/>
           </w:tcPr>
           <w:p>
@@ -24853,7 +24861,7 @@
         </w:tc>
         <w:tc>
           <w:tcPr>
-            <w:tcW w:w="6097" w:type="dxa"/>
+            <w:tcW w:w="6098" w:type="dxa"/>
             <w:tcBorders/>
           </w:tcPr>
           <w:p>
@@ -24880,7 +24888,7 @@
         </w:tc>
         <w:tc>
           <w:tcPr>
-            <w:tcW w:w="706" w:type="dxa"/>
+            <w:tcW w:w="705" w:type="dxa"/>
             <w:tcBorders/>
           </w:tcPr>
           <w:p>
@@ -24972,7 +24980,7 @@
         </w:tc>
         <w:tc>
           <w:tcPr>
-            <w:tcW w:w="6097" w:type="dxa"/>
+            <w:tcW w:w="6098" w:type="dxa"/>
             <w:tcBorders/>
           </w:tcPr>
           <w:p>
@@ -24999,7 +25007,7 @@
         </w:tc>
         <w:tc>
           <w:tcPr>
-            <w:tcW w:w="706" w:type="dxa"/>
+            <w:tcW w:w="705" w:type="dxa"/>
             <w:tcBorders/>
           </w:tcPr>
           <w:p>
@@ -25091,7 +25099,7 @@
         </w:tc>
         <w:tc>
           <w:tcPr>
-            <w:tcW w:w="6097" w:type="dxa"/>
+            <w:tcW w:w="6098" w:type="dxa"/>
             <w:tcBorders/>
           </w:tcPr>
           <w:p>
@@ -25118,7 +25126,7 @@
         </w:tc>
         <w:tc>
           <w:tcPr>
-            <w:tcW w:w="706" w:type="dxa"/>
+            <w:tcW w:w="705" w:type="dxa"/>
             <w:tcBorders/>
           </w:tcPr>
           <w:p>
@@ -25210,7 +25218,7 @@
         </w:tc>
         <w:tc>
           <w:tcPr>
-            <w:tcW w:w="6097" w:type="dxa"/>
+            <w:tcW w:w="6098" w:type="dxa"/>
             <w:tcBorders/>
           </w:tcPr>
           <w:p>
@@ -25237,7 +25245,7 @@
         </w:tc>
         <w:tc>
           <w:tcPr>
-            <w:tcW w:w="706" w:type="dxa"/>
+            <w:tcW w:w="705" w:type="dxa"/>
             <w:tcBorders/>
           </w:tcPr>
           <w:p>
@@ -25329,7 +25337,7 @@
         </w:tc>
         <w:tc>
           <w:tcPr>
-            <w:tcW w:w="6097" w:type="dxa"/>
+            <w:tcW w:w="6098" w:type="dxa"/>
             <w:tcBorders/>
           </w:tcPr>
           <w:p>
@@ -25356,7 +25364,7 @@
         </w:tc>
         <w:tc>
           <w:tcPr>
-            <w:tcW w:w="706" w:type="dxa"/>
+            <w:tcW w:w="705" w:type="dxa"/>
             <w:tcBorders/>
           </w:tcPr>
           <w:p>
@@ -25448,7 +25456,7 @@
         </w:tc>
         <w:tc>
           <w:tcPr>
-            <w:tcW w:w="6097" w:type="dxa"/>
+            <w:tcW w:w="6098" w:type="dxa"/>
             <w:tcBorders/>
           </w:tcPr>
           <w:p>
@@ -25475,7 +25483,7 @@
         </w:tc>
         <w:tc>
           <w:tcPr>
-            <w:tcW w:w="706" w:type="dxa"/>
+            <w:tcW w:w="705" w:type="dxa"/>
             <w:tcBorders/>
           </w:tcPr>
           <w:p>
@@ -25564,7 +25572,7 @@
         </w:tc>
         <w:tc>
           <w:tcPr>
-            <w:tcW w:w="6097" w:type="dxa"/>
+            <w:tcW w:w="6098" w:type="dxa"/>
             <w:tcBorders/>
           </w:tcPr>
           <w:p>
@@ -25591,7 +25599,7 @@
         </w:tc>
         <w:tc>
           <w:tcPr>
-            <w:tcW w:w="706" w:type="dxa"/>
+            <w:tcW w:w="705" w:type="dxa"/>
             <w:tcBorders/>
           </w:tcPr>
           <w:p>
@@ -26544,7 +26552,7 @@
     </w:r>
     <w:r>
       <w:rPr/>
-      <w:t>1</w:t>
+      <w:t>9</w:t>
     </w:r>
     <w:r>
       <w:rPr/>
@@ -26682,21 +26690,21 @@
           <wp:effectExtent l="0" t="0" r="0" b="0"/>
           <wp:wrapThrough wrapText="bothSides">
             <wp:wrapPolygon edited="0">
-              <wp:start x="2962" y="0"/>
-              <wp:lineTo x="-53" y="423"/>
-              <wp:lineTo x="-53" y="16795"/>
-              <wp:lineTo x="6087" y="17305"/>
-              <wp:lineTo x="7433" y="20613"/>
-              <wp:lineTo x="7757" y="20613"/>
-              <wp:lineTo x="9857" y="20613"/>
-              <wp:lineTo x="10180" y="20613"/>
-              <wp:lineTo x="13304" y="17305"/>
-              <wp:lineTo x="19821" y="17305"/>
-              <wp:lineTo x="20845" y="15693"/>
-              <wp:lineTo x="21222" y="3138"/>
-              <wp:lineTo x="21222" y="0"/>
-              <wp:lineTo x="7757" y="0"/>
-              <wp:lineTo x="2962" y="0"/>
+              <wp:start x="2909" y="0"/>
+              <wp:lineTo x="-53" y="339"/>
+              <wp:lineTo x="-53" y="16710"/>
+              <wp:lineTo x="6032" y="17219"/>
+              <wp:lineTo x="7379" y="20528"/>
+              <wp:lineTo x="7702" y="20528"/>
+              <wp:lineTo x="9803" y="20528"/>
+              <wp:lineTo x="10126" y="20528"/>
+              <wp:lineTo x="13250" y="17219"/>
+              <wp:lineTo x="19768" y="17219"/>
+              <wp:lineTo x="20792" y="15608"/>
+              <wp:lineTo x="21168" y="3053"/>
+              <wp:lineTo x="21168" y="0"/>
+              <wp:lineTo x="7702" y="0"/>
+              <wp:lineTo x="2909" y="0"/>
             </wp:wrapPolygon>
           </wp:wrapThrough>
           <wp:docPr id="2" name="Obraz 20" descr="Hocker header"/>

</xml_diff>